<commit_message>
kanboard, primavera ve network egitimi eklendi
</commit_message>
<xml_diff>
--- a/CV Electronics - FatihEmreSimsek.docx
+++ b/CV Electronics - FatihEmreSimsek.docx
@@ -65,11 +65,9 @@
               </w:sdtPr>
               <w:sdtEndPr/>
               <w:sdtContent>
-                <w:proofErr w:type="spellStart"/>
                 <w:r>
                   <w:t>Simsek</w:t>
                 </w:r>
-                <w:proofErr w:type="spellEnd"/>
               </w:sdtContent>
             </w:sdt>
           </w:p>
@@ -3419,6 +3417,7 @@
     </w:p>
     <w:p>
       <w:pPr>
+        <w:jc w:val="both"/>
         <w:rPr>
           <w:sz w:val="16"/>
         </w:rPr>
@@ -3476,6 +3475,7 @@
           <w:showingPlcHdr/>
           <w15:appearance w15:val="hidden"/>
         </w:sdtPr>
+        <w:sdtEndPr/>
         <w:sdtContent>
           <w:r>
             <w:rPr>
@@ -3515,31 +3515,13 @@
         </w:rPr>
         <w:t xml:space="preserve">Doctor of Philosophy in Electronics Engineering/ </w:t>
       </w:r>
-      <w:proofErr w:type="spellStart"/>
       <w:r>
         <w:rPr>
           <w:rStyle w:val="Emphasis"/>
           <w:sz w:val="20"/>
         </w:rPr>
-        <w:t>Gebze</w:t>
+        <w:t>Gebze Technical University, Gebze</w:t>
       </w:r>
-      <w:proofErr w:type="spellEnd"/>
-      <w:r>
-        <w:rPr>
-          <w:rStyle w:val="Emphasis"/>
-          <w:sz w:val="20"/>
-        </w:rPr>
-        <w:t xml:space="preserve"> Technical University, </w:t>
-      </w:r>
-      <w:proofErr w:type="spellStart"/>
-      <w:r>
-        <w:rPr>
-          <w:rStyle w:val="Emphasis"/>
-          <w:sz w:val="20"/>
-        </w:rPr>
-        <w:t>Gebze</w:t>
-      </w:r>
-      <w:proofErr w:type="spellEnd"/>
     </w:p>
     <w:p>
       <w:pPr>
@@ -3603,21 +3585,12 @@
         </w:rPr>
         <w:t xml:space="preserve">Master of Science in Electrical and Electronics Engineering/ </w:t>
       </w:r>
-      <w:proofErr w:type="spellStart"/>
       <w:r>
         <w:rPr>
           <w:rStyle w:val="Emphasis"/>
           <w:sz w:val="20"/>
         </w:rPr>
-        <w:t>Bilkent</w:t>
-      </w:r>
-      <w:proofErr w:type="spellEnd"/>
-      <w:r>
-        <w:rPr>
-          <w:rStyle w:val="Emphasis"/>
-          <w:sz w:val="20"/>
-        </w:rPr>
-        <w:t xml:space="preserve"> University, Ankara</w:t>
+        <w:t>Bilkent University, Ankara</w:t>
       </w:r>
     </w:p>
     <w:p>
@@ -3778,35 +3751,24 @@
         </w:rPr>
         <w:t xml:space="preserve">Bachelor of Science in Electrical and Electronics </w:t>
       </w:r>
-      <w:proofErr w:type="spellStart"/>
       <w:r>
         <w:rPr>
           <w:sz w:val="20"/>
         </w:rPr>
-        <w:t>Engineerig</w:t>
+        <w:t>Engineering</w:t>
       </w:r>
-      <w:proofErr w:type="spellEnd"/>
       <w:r>
         <w:rPr>
           <w:sz w:val="20"/>
         </w:rPr>
         <w:t xml:space="preserve">/ </w:t>
       </w:r>
-      <w:proofErr w:type="spellStart"/>
       <w:r>
         <w:rPr>
           <w:rStyle w:val="Emphasis"/>
           <w:sz w:val="20"/>
         </w:rPr>
-        <w:t>Bilkent</w:t>
-      </w:r>
-      <w:proofErr w:type="spellEnd"/>
-      <w:r>
-        <w:rPr>
-          <w:rStyle w:val="Emphasis"/>
-          <w:sz w:val="20"/>
-        </w:rPr>
-        <w:t xml:space="preserve"> University, Ankara</w:t>
+        <w:t>Bilkent University, Ankara</w:t>
       </w:r>
     </w:p>
     <w:p>
@@ -3876,35 +3838,7 @@
         <w:rPr>
           <w:sz w:val="16"/>
         </w:rPr>
-        <w:t xml:space="preserve">EEE211 Analog Electronics: Amplitude Modulation </w:t>
-      </w:r>
-      <w:proofErr w:type="spellStart"/>
-      <w:r>
-        <w:rPr>
-          <w:sz w:val="16"/>
-        </w:rPr>
-        <w:t>Superheterodyne</w:t>
-      </w:r>
-      <w:proofErr w:type="spellEnd"/>
-      <w:r>
-        <w:rPr>
-          <w:sz w:val="16"/>
-        </w:rPr>
-        <w:t xml:space="preserve"> Transceiver (TRC-10). Building and testing an analog transceiver operating at amateur radio frequency band (</w:t>
-      </w:r>
-      <w:proofErr w:type="spellStart"/>
-      <w:r>
-        <w:rPr>
-          <w:sz w:val="16"/>
-        </w:rPr>
-        <w:t>d.c.</w:t>
-      </w:r>
-      <w:proofErr w:type="spellEnd"/>
-      <w:r>
-        <w:rPr>
-          <w:sz w:val="16"/>
-        </w:rPr>
-        <w:t xml:space="preserve"> to 30Mhz)</w:t>
+        <w:t>EEE211 Analog Electronics: Amplitude Modulation Superheterodyne Transceiver (TRC-10). Building and testing an analog transceiver operating at amateur radio frequency band (d.c. to 30Mhz)</w:t>
       </w:r>
     </w:p>
     <w:p>
@@ -4219,21 +4153,7 @@
         <w:rPr>
           <w:sz w:val="16"/>
         </w:rPr>
-        <w:t xml:space="preserve">Camera interface board containing Cyclone V FPGA, LVDS transceivers, RS422 transceivers, 100Mbps Ethernet (RGMII </w:t>
-      </w:r>
-      <w:proofErr w:type="spellStart"/>
-      <w:r>
-        <w:rPr>
-          <w:sz w:val="16"/>
-        </w:rPr>
-        <w:t>phy</w:t>
-      </w:r>
-      <w:proofErr w:type="spellEnd"/>
-      <w:r>
-        <w:rPr>
-          <w:sz w:val="16"/>
-        </w:rPr>
-        <w:t>), LPDDR2 SDRAM</w:t>
+        <w:t>Camera interface board containing Cyclone V FPGA, LVDS transceivers, RS422 transceivers, 100Mbps Ethernet (RGMII phy), LPDDR2 SDRAM</w:t>
       </w:r>
     </w:p>
     <w:p>
@@ -4269,35 +4189,7 @@
         <w:rPr>
           <w:sz w:val="16"/>
         </w:rPr>
-        <w:t xml:space="preserve">Camera interface board containing </w:t>
-      </w:r>
-      <w:proofErr w:type="spellStart"/>
-      <w:r>
-        <w:rPr>
-          <w:sz w:val="16"/>
-        </w:rPr>
-        <w:t>Stratix</w:t>
-      </w:r>
-      <w:proofErr w:type="spellEnd"/>
-      <w:r>
-        <w:rPr>
-          <w:sz w:val="16"/>
-        </w:rPr>
-        <w:t xml:space="preserve"> V FPGA, PCI-Express, DDR3 SDRAM, 1Gbps Ethernet (SGMII </w:t>
-      </w:r>
-      <w:proofErr w:type="spellStart"/>
-      <w:r>
-        <w:rPr>
-          <w:sz w:val="16"/>
-        </w:rPr>
-        <w:t>phy</w:t>
-      </w:r>
-      <w:proofErr w:type="spellEnd"/>
-      <w:r>
-        <w:rPr>
-          <w:sz w:val="16"/>
-        </w:rPr>
-        <w:t>)</w:t>
+        <w:t>Camera interface board containing Stratix V FPGA, PCI-Express, DDR3 SDRAM, 1Gbps Ethernet (SGMII phy)</w:t>
       </w:r>
     </w:p>
     <w:p>
@@ -4327,21 +4219,12 @@
         </w:rPr>
         <w:t xml:space="preserve">System Design Engineer / </w:t>
       </w:r>
-      <w:proofErr w:type="spellStart"/>
       <w:r>
         <w:rPr>
           <w:rStyle w:val="Emphasis"/>
           <w:sz w:val="20"/>
         </w:rPr>
-        <w:t>Bilkent</w:t>
-      </w:r>
-      <w:proofErr w:type="spellEnd"/>
-      <w:r>
-        <w:rPr>
-          <w:rStyle w:val="Emphasis"/>
-          <w:sz w:val="20"/>
-        </w:rPr>
-        <w:t xml:space="preserve"> Underwater Acoustics Technologies Research Center, Ankara</w:t>
+        <w:t>Bilkent Underwater Acoustics Technologies Research Center, Ankara</w:t>
       </w:r>
     </w:p>
     <w:p>
@@ -4429,21 +4312,7 @@
         <w:rPr>
           <w:sz w:val="16"/>
         </w:rPr>
-        <w:t xml:space="preserve">Magnetic field measurement with </w:t>
-      </w:r>
-      <w:proofErr w:type="spellStart"/>
-      <w:r>
-        <w:rPr>
-          <w:sz w:val="16"/>
-        </w:rPr>
-        <w:t>Bartington</w:t>
-      </w:r>
-      <w:proofErr w:type="spellEnd"/>
-      <w:r>
-        <w:rPr>
-          <w:sz w:val="16"/>
-        </w:rPr>
-        <w:t xml:space="preserve"> Spectramag-6 magnetometer and processing signals on MATLAB</w:t>
+        <w:t>Magnetic field measurement with Bartington Spectramag-6 magnetometer and processing signals on MATLAB</w:t>
       </w:r>
     </w:p>
     <w:p>
@@ -4462,6 +4331,64 @@
         </w:rPr>
         <w:t>Trainings and Seminars</w:t>
       </w:r>
+    </w:p>
+    <w:p>
+      <w:pPr>
+        <w:pStyle w:val="ListParagraph"/>
+        <w:numPr>
+          <w:ilvl w:val="0"/>
+          <w:numId w:val="13"/>
+        </w:numPr>
+        <w:rPr>
+          <w:sz w:val="16"/>
+          <w:szCs w:val="20"/>
+        </w:rPr>
+      </w:pPr>
+      <w:r>
+        <w:rPr>
+          <w:sz w:val="16"/>
+          <w:szCs w:val="20"/>
+        </w:rPr>
+        <w:t>Networking Fundamentals - CCNA Start, Kuantek</w:t>
+      </w:r>
+      <w:r>
+        <w:rPr>
+          <w:sz w:val="16"/>
+          <w:szCs w:val="20"/>
+        </w:rPr>
+        <w:tab/>
+      </w:r>
+      <w:r>
+        <w:rPr>
+          <w:sz w:val="16"/>
+          <w:szCs w:val="20"/>
+        </w:rPr>
+        <w:tab/>
+      </w:r>
+      <w:r>
+        <w:rPr>
+          <w:sz w:val="16"/>
+          <w:szCs w:val="20"/>
+        </w:rPr>
+        <w:tab/>
+      </w:r>
+      <w:r>
+        <w:rPr>
+          <w:sz w:val="16"/>
+          <w:szCs w:val="20"/>
+        </w:rPr>
+        <w:tab/>
+      </w:r>
+      <w:r>
+        <w:rPr>
+          <w:sz w:val="16"/>
+          <w:szCs w:val="20"/>
+        </w:rPr>
+        <w:tab/>
+        <w:t>November 2018</w:t>
+      </w:r>
+      <w:bookmarkStart w:id="0" w:name="_GoBack"/>
+      <w:bookmarkEnd w:id="0"/>
     </w:p>
     <w:p>
       <w:pPr>
@@ -4494,17 +4421,8 @@
           <w:sz w:val="16"/>
           <w:szCs w:val="20"/>
         </w:rPr>
-        <w:t xml:space="preserve">, </w:t>
+        <w:t>, Kuantek</w:t>
       </w:r>
-      <w:proofErr w:type="spellStart"/>
-      <w:r>
-        <w:rPr>
-          <w:sz w:val="16"/>
-          <w:szCs w:val="20"/>
-        </w:rPr>
-        <w:t>Kuantek</w:t>
-      </w:r>
-      <w:proofErr w:type="spellEnd"/>
       <w:r>
         <w:rPr>
           <w:sz w:val="16"/>
@@ -4565,17 +4483,8 @@
           <w:sz w:val="16"/>
           <w:szCs w:val="20"/>
         </w:rPr>
-        <w:t xml:space="preserve">alysis on Altera/Intel </w:t>
+        <w:t>alysis on Altera/Intel FPGAs,Kuantek</w:t>
       </w:r>
-      <w:proofErr w:type="spellStart"/>
-      <w:r>
-        <w:rPr>
-          <w:sz w:val="16"/>
-          <w:szCs w:val="20"/>
-        </w:rPr>
-        <w:t>FPGAs,Kuantek</w:t>
-      </w:r>
-      <w:proofErr w:type="spellEnd"/>
       <w:r>
         <w:rPr>
           <w:sz w:val="16"/>
@@ -4643,17 +4552,8 @@
           <w:sz w:val="16"/>
           <w:szCs w:val="20"/>
         </w:rPr>
-        <w:t xml:space="preserve">C Programming for Embedded Systems, </w:t>
+        <w:t>C Programming for Embedded Systems, Doulos</w:t>
       </w:r>
-      <w:proofErr w:type="spellStart"/>
-      <w:r>
-        <w:rPr>
-          <w:sz w:val="16"/>
-          <w:szCs w:val="20"/>
-        </w:rPr>
-        <w:t>Doulos</w:t>
-      </w:r>
-      <w:proofErr w:type="spellEnd"/>
       <w:r>
         <w:rPr>
           <w:sz w:val="16"/>
@@ -4714,15 +4614,7 @@
           <w:sz w:val="16"/>
           <w:szCs w:val="20"/>
         </w:rPr>
-        <w:t xml:space="preserve">Embedded Design for Intel </w:t>
-      </w:r>
-      <w:proofErr w:type="spellStart"/>
-      <w:r>
-        <w:rPr>
-          <w:sz w:val="16"/>
-          <w:szCs w:val="20"/>
-        </w:rPr>
-        <w:t>So</w:t>
+        <w:t>Embedded Design for Intel So</w:t>
       </w:r>
       <w:r>
         <w:rPr>
@@ -4731,23 +4623,13 @@
         </w:rPr>
         <w:t>C</w:t>
       </w:r>
-      <w:proofErr w:type="spellEnd"/>
       <w:r>
         <w:rPr>
           <w:sz w:val="16"/>
           <w:szCs w:val="20"/>
         </w:rPr>
-        <w:t xml:space="preserve"> FPGAs, </w:t>
+        <w:t xml:space="preserve"> FPGAs, Doulos</w:t>
       </w:r>
-      <w:proofErr w:type="spellStart"/>
-      <w:r>
-        <w:rPr>
-          <w:sz w:val="16"/>
-          <w:szCs w:val="20"/>
-        </w:rPr>
-        <w:t>Doulos</w:t>
-      </w:r>
-      <w:proofErr w:type="spellEnd"/>
       <w:r>
         <w:rPr>
           <w:sz w:val="16"/>
@@ -4808,23 +4690,7 @@
           <w:sz w:val="16"/>
           <w:szCs w:val="20"/>
         </w:rPr>
-        <w:t xml:space="preserve">Verilog, System Verilog &amp; UVM Fundamentals, </w:t>
-      </w:r>
-      <w:proofErr w:type="spellStart"/>
-      <w:r>
-        <w:rPr>
-          <w:sz w:val="16"/>
-          <w:szCs w:val="20"/>
-        </w:rPr>
-        <w:t>Anka</w:t>
-      </w:r>
-      <w:proofErr w:type="spellEnd"/>
-      <w:r>
-        <w:rPr>
-          <w:sz w:val="16"/>
-          <w:szCs w:val="20"/>
-        </w:rPr>
-        <w:t>-Sys</w:t>
+        <w:t>Verilog, System Verilog &amp; UVM Fundamentals, Anka-Sys</w:t>
       </w:r>
       <w:r>
         <w:rPr>
@@ -4879,23 +4745,7 @@
           <w:sz w:val="16"/>
           <w:szCs w:val="20"/>
         </w:rPr>
-        <w:t xml:space="preserve">The Intel </w:t>
-      </w:r>
-      <w:proofErr w:type="spellStart"/>
-      <w:r>
-        <w:rPr>
-          <w:sz w:val="16"/>
-          <w:szCs w:val="20"/>
-        </w:rPr>
-        <w:t>SoC</w:t>
-      </w:r>
-      <w:proofErr w:type="spellEnd"/>
-      <w:r>
-        <w:rPr>
-          <w:sz w:val="16"/>
-          <w:szCs w:val="20"/>
-        </w:rPr>
-        <w:t xml:space="preserve"> FPGA Developer Forum (ISDF)</w:t>
+        <w:t>The Intel SoC FPGA Developer Forum (ISDF)</w:t>
       </w:r>
       <w:r>
         <w:rPr>
@@ -5026,23 +4876,7 @@
           <w:sz w:val="16"/>
           <w:szCs w:val="20"/>
         </w:rPr>
-        <w:t xml:space="preserve">Building Gigabit Interfaces is Altera </w:t>
-      </w:r>
-      <w:proofErr w:type="spellStart"/>
-      <w:r>
-        <w:rPr>
-          <w:sz w:val="16"/>
-          <w:szCs w:val="20"/>
-        </w:rPr>
-        <w:t>Transciever</w:t>
-      </w:r>
-      <w:proofErr w:type="spellEnd"/>
-      <w:r>
-        <w:rPr>
-          <w:sz w:val="16"/>
-          <w:szCs w:val="20"/>
-        </w:rPr>
-        <w:t xml:space="preserve"> Devices</w:t>
+        <w:t>Building Gigabit Interfaces is Altera Transciever Devices</w:t>
       </w:r>
       <w:r>
         <w:rPr>
@@ -5104,23 +4938,7 @@
           <w:sz w:val="16"/>
           <w:szCs w:val="20"/>
         </w:rPr>
-        <w:t xml:space="preserve">Introduction to </w:t>
-      </w:r>
-      <w:proofErr w:type="spellStart"/>
-      <w:r>
-        <w:rPr>
-          <w:sz w:val="16"/>
-          <w:szCs w:val="20"/>
-        </w:rPr>
-        <w:t>QuartusII</w:t>
-      </w:r>
-      <w:proofErr w:type="spellEnd"/>
-      <w:r>
-        <w:rPr>
-          <w:sz w:val="16"/>
-          <w:szCs w:val="20"/>
-        </w:rPr>
-        <w:t>, EBV</w:t>
+        <w:t>Introduction to QuartusII, EBV</w:t>
       </w:r>
       <w:r>
         <w:rPr>
@@ -5196,30 +5014,14 @@
           <w:sz w:val="16"/>
           <w:szCs w:val="20"/>
         </w:rPr>
-        <w:t xml:space="preserve">Mentor Graphics </w:t>
-      </w:r>
-      <w:proofErr w:type="spellStart"/>
-      <w:r>
-        <w:rPr>
-          <w:sz w:val="16"/>
-          <w:szCs w:val="20"/>
-        </w:rPr>
-        <w:t>DxDesi</w:t>
+        <w:t>Mentor Graphics DxDesi</w:t>
       </w:r>
       <w:r>
         <w:rPr>
           <w:sz w:val="16"/>
           <w:szCs w:val="20"/>
         </w:rPr>
-        <w:t>gner</w:t>
-      </w:r>
-      <w:proofErr w:type="spellEnd"/>
-      <w:r>
-        <w:rPr>
-          <w:sz w:val="16"/>
-          <w:szCs w:val="20"/>
-        </w:rPr>
-        <w:t xml:space="preserve"> Training, CDT</w:t>
+        <w:t>gner Training, CDT</w:t>
       </w:r>
       <w:r>
         <w:rPr>
@@ -5384,21 +5186,7 @@
         <w:rPr>
           <w:sz w:val="16"/>
         </w:rPr>
-        <w:t xml:space="preserve">Mentor Graphics </w:t>
-      </w:r>
-      <w:proofErr w:type="spellStart"/>
-      <w:r>
-        <w:rPr>
-          <w:sz w:val="16"/>
-        </w:rPr>
-        <w:t>DxDesigner</w:t>
-      </w:r>
-      <w:proofErr w:type="spellEnd"/>
-      <w:r>
-        <w:rPr>
-          <w:sz w:val="16"/>
-        </w:rPr>
-        <w:t>, Proteus Isis</w:t>
+        <w:t>Mentor Graphics DxDesigner, Proteus Isis</w:t>
       </w:r>
     </w:p>
     <w:p>
@@ -5432,97 +5220,19 @@
         <w:rPr>
           <w:sz w:val="16"/>
         </w:rPr>
-        <w:t xml:space="preserve">Intel/Altera </w:t>
-      </w:r>
-      <w:proofErr w:type="spellStart"/>
-      <w:r>
-        <w:rPr>
-          <w:sz w:val="16"/>
-        </w:rPr>
-        <w:t>QuartusII</w:t>
-      </w:r>
-      <w:proofErr w:type="spellEnd"/>
-      <w:r>
-        <w:rPr>
-          <w:sz w:val="16"/>
-        </w:rPr>
-        <w:t>/Prime, Xilinx ISE/</w:t>
-      </w:r>
-      <w:proofErr w:type="spellStart"/>
-      <w:r>
-        <w:rPr>
-          <w:sz w:val="16"/>
-        </w:rPr>
-        <w:t>Vivado</w:t>
-      </w:r>
-      <w:proofErr w:type="spellEnd"/>
-      <w:r>
-        <w:rPr>
-          <w:sz w:val="16"/>
-        </w:rPr>
-        <w:t xml:space="preserve">, Mentor Graphics </w:t>
-      </w:r>
-      <w:proofErr w:type="spellStart"/>
-      <w:r>
-        <w:rPr>
-          <w:sz w:val="16"/>
-        </w:rPr>
-        <w:t>Modelsim</w:t>
-      </w:r>
-      <w:proofErr w:type="spellEnd"/>
-      <w:r>
-        <w:rPr>
-          <w:sz w:val="16"/>
-        </w:rPr>
-        <w:t xml:space="preserve">, </w:t>
+        <w:t>Intel/Altera QuartusII/Prime, Xilinx ISE/Vivado, Mentor Graphics Modelsim, Mentor Graphics HDL Designer, Tortoise SVN, Pspice/5Spice/LTSpice, Comsol Multiphysics, Rational DOORS, SAP</w:t>
       </w:r>
       <w:r>
         <w:rPr>
           <w:sz w:val="16"/>
         </w:rPr>
-        <w:t>Mentor Graphics</w:t>
+        <w:t>, Kanboard</w:t>
       </w:r>
       <w:r>
         <w:rPr>
           <w:sz w:val="16"/>
         </w:rPr>
-        <w:t xml:space="preserve"> HDL Designer, Tortoise SVN, </w:t>
-      </w:r>
-      <w:proofErr w:type="spellStart"/>
-      <w:r>
-        <w:rPr>
-          <w:sz w:val="16"/>
-        </w:rPr>
-        <w:t>Pspice</w:t>
-      </w:r>
-      <w:proofErr w:type="spellEnd"/>
-      <w:r>
-        <w:rPr>
-          <w:sz w:val="16"/>
-        </w:rPr>
-        <w:t>/5Spice/</w:t>
-      </w:r>
-      <w:proofErr w:type="spellStart"/>
-      <w:r>
-        <w:rPr>
-          <w:sz w:val="16"/>
-        </w:rPr>
-        <w:t>LTSpice</w:t>
-      </w:r>
-      <w:proofErr w:type="spellEnd"/>
-      <w:r>
-        <w:rPr>
-          <w:sz w:val="16"/>
-        </w:rPr>
-        <w:t xml:space="preserve">, Comsol </w:t>
-      </w:r>
-      <w:bookmarkStart w:id="0" w:name="_GoBack"/>
-      <w:bookmarkEnd w:id="0"/>
-      <w:r>
-        <w:rPr>
-          <w:sz w:val="16"/>
-        </w:rPr>
-        <w:t>Multiphysics, Rational DOORS, SAP</w:t>
+        <w:t>, Oracle Primavera</w:t>
       </w:r>
     </w:p>
     <w:p>
@@ -5556,21 +5266,7 @@
         <w:rPr>
           <w:sz w:val="16"/>
         </w:rPr>
-        <w:t>Microsoft Windows 7/10, Apple macOS, GNU/Linux (</w:t>
-      </w:r>
-      <w:proofErr w:type="spellStart"/>
-      <w:r>
-        <w:rPr>
-          <w:sz w:val="16"/>
-        </w:rPr>
-        <w:t>Raspbian</w:t>
-      </w:r>
-      <w:proofErr w:type="spellEnd"/>
-      <w:r>
-        <w:rPr>
-          <w:sz w:val="16"/>
-        </w:rPr>
-        <w:t>)</w:t>
+        <w:t>Microsoft Windows 7/10, Apple macOS, GNU/Linux (Raspbian)</w:t>
       </w:r>
     </w:p>
     <w:p>
@@ -5679,49 +5375,7 @@
         <w:rPr>
           <w:sz w:val="16"/>
         </w:rPr>
-        <w:t xml:space="preserve">, </w:t>
-      </w:r>
-      <w:r>
-        <w:rPr>
-          <w:sz w:val="16"/>
-        </w:rPr>
-        <w:t>Bowling</w:t>
-      </w:r>
-      <w:r>
-        <w:rPr>
-          <w:sz w:val="16"/>
-        </w:rPr>
-        <w:t xml:space="preserve">, </w:t>
-      </w:r>
-      <w:r>
-        <w:rPr>
-          <w:sz w:val="16"/>
-        </w:rPr>
-        <w:t>Running</w:t>
-      </w:r>
-      <w:r>
-        <w:rPr>
-          <w:sz w:val="16"/>
-        </w:rPr>
-        <w:t xml:space="preserve">, </w:t>
-      </w:r>
-      <w:r>
-        <w:rPr>
-          <w:sz w:val="16"/>
-        </w:rPr>
-        <w:t>Watching movies with my family</w:t>
-      </w:r>
-      <w:r>
-        <w:rPr>
-          <w:sz w:val="16"/>
-        </w:rPr>
-        <w:t xml:space="preserve">, </w:t>
-      </w:r>
-      <w:r>
-        <w:rPr>
-          <w:sz w:val="16"/>
-        </w:rPr>
-        <w:t>Watching football</w:t>
+        <w:t>, Bowling, Running, Watching movies with my family, Watching football</w:t>
       </w:r>
     </w:p>
     <w:sectPr>
@@ -34282,14 +33936,15 @@
     <w:charset w:val="00"/>
     <w:family w:val="roman"/>
     <w:pitch w:val="variable"/>
-    <w:sig w:usb0="00000003" w:usb1="00000000" w:usb2="00000000" w:usb3="00000000" w:csb0="00000001" w:csb1="00000000"/>
+    <w:sig w:usb0="00000007" w:usb1="00000000" w:usb2="00000000" w:usb3="00000000" w:csb0="00000003" w:csb1="00000000"/>
   </w:font>
   <w:font w:name="Segoe UI">
     <w:panose1 w:val="020B0502040204020203"/>
-    <w:charset w:val="A2"/>
+    <w:charset w:val="00"/>
     <w:family w:val="swiss"/>
+    <w:notTrueType/>
     <w:pitch w:val="variable"/>
-    <w:sig w:usb0="E4002EFF" w:usb1="C000E47F" w:usb2="00000009" w:usb3="00000000" w:csb0="000001FF" w:csb1="00000000"/>
+    <w:sig w:usb0="00000003" w:usb1="00000000" w:usb2="00000000" w:usb3="00000000" w:csb0="00000001" w:csb1="00000000"/>
   </w:font>
   <w:font w:name="Consolas">
     <w:panose1 w:val="020B0609020204030204"/>
@@ -34329,6 +33984,7 @@
     <w:rsid w:val="002E53D2"/>
     <w:rsid w:val="00312289"/>
     <w:rsid w:val="004C066B"/>
+    <w:rsid w:val="00613E21"/>
     <w:rsid w:val="00620710"/>
     <w:rsid w:val="00742F6D"/>
     <w:rsid w:val="007E2F84"/>
@@ -34337,6 +33993,7 @@
     <w:rsid w:val="00A84032"/>
     <w:rsid w:val="00B30C70"/>
     <w:rsid w:val="00C271A8"/>
+    <w:rsid w:val="00F86CAE"/>
   </w:rsids>
   <m:mathPr>
     <m:mathFont m:val="Cambria Math"/>
@@ -35489,7 +35146,7 @@
 </file>
 
 <file path=customXml/itemProps2.xml><?xml version="1.0" encoding="utf-8"?>
-<ds:datastoreItem xmlns:ds="http://schemas.openxmlformats.org/officeDocument/2006/customXml" ds:itemID="{C6F210B5-6ACE-4686-BAFA-8A50D5E9C0DC}">
+<ds:datastoreItem xmlns:ds="http://schemas.openxmlformats.org/officeDocument/2006/customXml" ds:itemID="{03C0B468-F4C4-444A-B16C-27EE2D7F4077}">
   <ds:schemaRefs>
     <ds:schemaRef ds:uri="http://schemas.openxmlformats.org/officeDocument/2006/bibliography"/>
   </ds:schemaRefs>

</xml_diff>

<commit_message>
C++ eğitimi skill ve training olarak eklendi
</commit_message>
<xml_diff>
--- a/CV Electronics - FatihEmreSimsek.docx
+++ b/CV Electronics - FatihEmreSimsek.docx
@@ -1,6 +1,6 @@
 
 <file path=word/document.xml><?xml version="1.0" encoding="utf-8"?>
-<w:document xmlns:wpc="http://schemas.microsoft.com/office/word/2010/wordprocessingCanvas" xmlns:mc="http://schemas.openxmlformats.org/markup-compatibility/2006" xmlns:o="urn:schemas-microsoft-com:office:office" xmlns:r="http://schemas.openxmlformats.org/officeDocument/2006/relationships" xmlns:m="http://schemas.openxmlformats.org/officeDocument/2006/math" xmlns:v="urn:schemas-microsoft-com:vml" xmlns:wp14="http://schemas.microsoft.com/office/word/2010/wordprocessingDrawing" xmlns:wp="http://schemas.openxmlformats.org/drawingml/2006/wordprocessingDrawing" xmlns:w10="urn:schemas-microsoft-com:office:word" xmlns:w="http://schemas.openxmlformats.org/wordprocessingml/2006/main" xmlns:w14="http://schemas.microsoft.com/office/word/2010/wordml" xmlns:w15="http://schemas.microsoft.com/office/word/2012/wordml" xmlns:wpg="http://schemas.microsoft.com/office/word/2010/wordprocessingGroup" xmlns:wpi="http://schemas.microsoft.com/office/word/2010/wordprocessingInk" xmlns:wne="http://schemas.microsoft.com/office/word/2006/wordml" xmlns:wps="http://schemas.microsoft.com/office/word/2010/wordprocessingShape" mc:Ignorable="w14 w15 wp14">
+<w:document xmlns:wpc="http://schemas.microsoft.com/office/word/2010/wordprocessingCanvas" xmlns:cx="http://schemas.microsoft.com/office/drawing/2014/chartex" xmlns:cx1="http://schemas.microsoft.com/office/drawing/2015/9/8/chartex" xmlns:cx2="http://schemas.microsoft.com/office/drawing/2015/10/21/chartex" xmlns:cx3="http://schemas.microsoft.com/office/drawing/2016/5/9/chartex" xmlns:cx4="http://schemas.microsoft.com/office/drawing/2016/5/10/chartex" xmlns:cx5="http://schemas.microsoft.com/office/drawing/2016/5/11/chartex" xmlns:cx6="http://schemas.microsoft.com/office/drawing/2016/5/12/chartex" xmlns:cx7="http://schemas.microsoft.com/office/drawing/2016/5/13/chartex" xmlns:cx8="http://schemas.microsoft.com/office/drawing/2016/5/14/chartex" xmlns:mc="http://schemas.openxmlformats.org/markup-compatibility/2006" xmlns:aink="http://schemas.microsoft.com/office/drawing/2016/ink" xmlns:am3d="http://schemas.microsoft.com/office/drawing/2017/model3d" xmlns:o="urn:schemas-microsoft-com:office:office" xmlns:r="http://schemas.openxmlformats.org/officeDocument/2006/relationships" xmlns:m="http://schemas.openxmlformats.org/officeDocument/2006/math" xmlns:v="urn:schemas-microsoft-com:vml" xmlns:wp14="http://schemas.microsoft.com/office/word/2010/wordprocessingDrawing" xmlns:wp="http://schemas.openxmlformats.org/drawingml/2006/wordprocessingDrawing" xmlns:w10="urn:schemas-microsoft-com:office:word" xmlns:w="http://schemas.openxmlformats.org/wordprocessingml/2006/main" xmlns:w14="http://schemas.microsoft.com/office/word/2010/wordml" xmlns:w15="http://schemas.microsoft.com/office/word/2012/wordml" xmlns:w16cid="http://schemas.microsoft.com/office/word/2016/wordml/cid" xmlns:w16se="http://schemas.microsoft.com/office/word/2015/wordml/symex" xmlns:wpg="http://schemas.microsoft.com/office/word/2010/wordprocessingGroup" xmlns:wpi="http://schemas.microsoft.com/office/word/2010/wordprocessingInk" xmlns:wne="http://schemas.microsoft.com/office/word/2006/wordml" xmlns:wps="http://schemas.microsoft.com/office/word/2010/wordprocessingShape" mc:Ignorable="w14 w15 w16se w16cid wp14">
   <w:body>
     <w:tbl>
       <w:tblPr>
@@ -65,9 +65,11 @@
               </w:sdtPr>
               <w:sdtEndPr/>
               <w:sdtContent>
+                <w:proofErr w:type="spellStart"/>
                 <w:r>
                   <w:t>Simsek</w:t>
                 </w:r>
+                <w:proofErr w:type="spellEnd"/>
               </w:sdtContent>
             </w:sdt>
           </w:p>
@@ -3515,13 +3517,31 @@
         </w:rPr>
         <w:t xml:space="preserve">Doctor of Philosophy in Electronics Engineering/ </w:t>
       </w:r>
+      <w:proofErr w:type="spellStart"/>
       <w:r>
         <w:rPr>
           <w:rStyle w:val="Emphasis"/>
           <w:sz w:val="20"/>
         </w:rPr>
-        <w:t>Gebze Technical University, Gebze</w:t>
+        <w:t>Gebze</w:t>
       </w:r>
+      <w:proofErr w:type="spellEnd"/>
+      <w:r>
+        <w:rPr>
+          <w:rStyle w:val="Emphasis"/>
+          <w:sz w:val="20"/>
+        </w:rPr>
+        <w:t xml:space="preserve"> Technical University, </w:t>
+      </w:r>
+      <w:proofErr w:type="spellStart"/>
+      <w:r>
+        <w:rPr>
+          <w:rStyle w:val="Emphasis"/>
+          <w:sz w:val="20"/>
+        </w:rPr>
+        <w:t>Gebze</w:t>
+      </w:r>
+      <w:proofErr w:type="spellEnd"/>
     </w:p>
     <w:p>
       <w:pPr>
@@ -3585,12 +3605,21 @@
         </w:rPr>
         <w:t xml:space="preserve">Master of Science in Electrical and Electronics Engineering/ </w:t>
       </w:r>
+      <w:proofErr w:type="spellStart"/>
       <w:r>
         <w:rPr>
           <w:rStyle w:val="Emphasis"/>
           <w:sz w:val="20"/>
         </w:rPr>
-        <w:t>Bilkent University, Ankara</w:t>
+        <w:t>Bilkent</w:t>
+      </w:r>
+      <w:proofErr w:type="spellEnd"/>
+      <w:r>
+        <w:rPr>
+          <w:rStyle w:val="Emphasis"/>
+          <w:sz w:val="20"/>
+        </w:rPr>
+        <w:t xml:space="preserve"> University, Ankara</w:t>
       </w:r>
     </w:p>
     <w:p>
@@ -3763,12 +3792,21 @@
         </w:rPr>
         <w:t xml:space="preserve">/ </w:t>
       </w:r>
+      <w:proofErr w:type="spellStart"/>
       <w:r>
         <w:rPr>
           <w:rStyle w:val="Emphasis"/>
           <w:sz w:val="20"/>
         </w:rPr>
-        <w:t>Bilkent University, Ankara</w:t>
+        <w:t>Bilkent</w:t>
+      </w:r>
+      <w:proofErr w:type="spellEnd"/>
+      <w:r>
+        <w:rPr>
+          <w:rStyle w:val="Emphasis"/>
+          <w:sz w:val="20"/>
+        </w:rPr>
+        <w:t xml:space="preserve"> University, Ankara</w:t>
       </w:r>
     </w:p>
     <w:p>
@@ -3838,7 +3876,35 @@
         <w:rPr>
           <w:sz w:val="16"/>
         </w:rPr>
-        <w:t>EEE211 Analog Electronics: Amplitude Modulation Superheterodyne Transceiver (TRC-10). Building and testing an analog transceiver operating at amateur radio frequency band (d.c. to 30Mhz)</w:t>
+        <w:t xml:space="preserve">EEE211 Analog Electronics: Amplitude Modulation </w:t>
+      </w:r>
+      <w:proofErr w:type="spellStart"/>
+      <w:r>
+        <w:rPr>
+          <w:sz w:val="16"/>
+        </w:rPr>
+        <w:t>Superheterodyne</w:t>
+      </w:r>
+      <w:proofErr w:type="spellEnd"/>
+      <w:r>
+        <w:rPr>
+          <w:sz w:val="16"/>
+        </w:rPr>
+        <w:t xml:space="preserve"> Transceiver (TRC-10). Building and testing an analog transceiver operating at amateur radio frequency band (</w:t>
+      </w:r>
+      <w:proofErr w:type="spellStart"/>
+      <w:r>
+        <w:rPr>
+          <w:sz w:val="16"/>
+        </w:rPr>
+        <w:t>d.c.</w:t>
+      </w:r>
+      <w:proofErr w:type="spellEnd"/>
+      <w:r>
+        <w:rPr>
+          <w:sz w:val="16"/>
+        </w:rPr>
+        <w:t xml:space="preserve"> to 30Mhz)</w:t>
       </w:r>
     </w:p>
     <w:p>
@@ -3895,12 +3961,21 @@
         </w:rPr>
         <w:t xml:space="preserve">Senior Digital Design Engineer / </w:t>
       </w:r>
+      <w:proofErr w:type="spellStart"/>
       <w:r>
         <w:rPr>
           <w:rStyle w:val="Emphasis"/>
           <w:sz w:val="20"/>
         </w:rPr>
-        <w:t>Aselsan Inc., Ankara</w:t>
+        <w:t>Aselsan</w:t>
+      </w:r>
+      <w:proofErr w:type="spellEnd"/>
+      <w:r>
+        <w:rPr>
+          <w:rStyle w:val="Emphasis"/>
+          <w:sz w:val="20"/>
+        </w:rPr>
+        <w:t xml:space="preserve"> Inc., Ankara</w:t>
       </w:r>
     </w:p>
     <w:p>
@@ -3970,7 +4045,21 @@
         <w:rPr>
           <w:sz w:val="16"/>
         </w:rPr>
-        <w:t>Design of high speed data transfer interfaces such as 1Gbps/100Mbps Ethernet, PCI-express and XAUI</w:t>
+        <w:t xml:space="preserve">Design of </w:t>
+      </w:r>
+      <w:proofErr w:type="gramStart"/>
+      <w:r>
+        <w:rPr>
+          <w:sz w:val="16"/>
+        </w:rPr>
+        <w:t>high speed</w:t>
+      </w:r>
+      <w:proofErr w:type="gramEnd"/>
+      <w:r>
+        <w:rPr>
+          <w:sz w:val="16"/>
+        </w:rPr>
+        <w:t xml:space="preserve"> data transfer interfaces such as 1Gbps/100Mbps Ethernet, PCI-express and XAUI</w:t>
       </w:r>
     </w:p>
     <w:p>
@@ -4060,12 +4149,21 @@
         </w:rPr>
         <w:t xml:space="preserve">Digital Design Engineer / </w:t>
       </w:r>
+      <w:proofErr w:type="spellStart"/>
       <w:r>
         <w:rPr>
           <w:rStyle w:val="Emphasis"/>
           <w:sz w:val="20"/>
         </w:rPr>
-        <w:t>Aselsan Inc., Ankara</w:t>
+        <w:t>Aselsan</w:t>
+      </w:r>
+      <w:proofErr w:type="spellEnd"/>
+      <w:r>
+        <w:rPr>
+          <w:rStyle w:val="Emphasis"/>
+          <w:sz w:val="20"/>
+        </w:rPr>
+        <w:t xml:space="preserve"> Inc., Ankara</w:t>
       </w:r>
     </w:p>
     <w:p>
@@ -4101,7 +4199,21 @@
         <w:rPr>
           <w:sz w:val="16"/>
         </w:rPr>
-        <w:t>Joined schematic and layout design for a 18-20 layer PCB consisting of at least 100 different individual components</w:t>
+        <w:t xml:space="preserve">Joined schematic and layout design for a </w:t>
+      </w:r>
+      <w:proofErr w:type="gramStart"/>
+      <w:r>
+        <w:rPr>
+          <w:sz w:val="16"/>
+        </w:rPr>
+        <w:t>18-20 layer</w:t>
+      </w:r>
+      <w:proofErr w:type="gramEnd"/>
+      <w:r>
+        <w:rPr>
+          <w:sz w:val="16"/>
+        </w:rPr>
+        <w:t xml:space="preserve"> PCB consisting of at least 100 different individual components</w:t>
       </w:r>
     </w:p>
     <w:p>
@@ -4135,7 +4247,21 @@
         <w:rPr>
           <w:sz w:val="16"/>
         </w:rPr>
-        <w:t>High speed transceivers SFP, XFP and high speed interfaces 10G/XAUI, XFI, SFI</w:t>
+        <w:t xml:space="preserve">High speed transceivers SFP, XFP and </w:t>
+      </w:r>
+      <w:proofErr w:type="gramStart"/>
+      <w:r>
+        <w:rPr>
+          <w:sz w:val="16"/>
+        </w:rPr>
+        <w:t>high speed</w:t>
+      </w:r>
+      <w:proofErr w:type="gramEnd"/>
+      <w:r>
+        <w:rPr>
+          <w:sz w:val="16"/>
+        </w:rPr>
+        <w:t xml:space="preserve"> interfaces 10G/XAUI, XFI, SFI</w:t>
       </w:r>
     </w:p>
     <w:p>
@@ -4153,7 +4279,21 @@
         <w:rPr>
           <w:sz w:val="16"/>
         </w:rPr>
-        <w:t>Camera interface board containing Cyclone V FPGA, LVDS transceivers, RS422 transceivers, 100Mbps Ethernet (RGMII phy), LPDDR2 SDRAM</w:t>
+        <w:t xml:space="preserve">Camera interface board containing Cyclone V FPGA, LVDS transceivers, RS422 transceivers, 100Mbps Ethernet (RGMII </w:t>
+      </w:r>
+      <w:proofErr w:type="spellStart"/>
+      <w:r>
+        <w:rPr>
+          <w:sz w:val="16"/>
+        </w:rPr>
+        <w:t>phy</w:t>
+      </w:r>
+      <w:proofErr w:type="spellEnd"/>
+      <w:r>
+        <w:rPr>
+          <w:sz w:val="16"/>
+        </w:rPr>
+        <w:t>), LPDDR2 SDRAM</w:t>
       </w:r>
     </w:p>
     <w:p>
@@ -4189,7 +4329,21 @@
         <w:rPr>
           <w:sz w:val="16"/>
         </w:rPr>
-        <w:t>Camera interface board containing Stratix V FPGA, PCI-Express, DDR3 SDRAM, 1Gbps Ethernet (SGMII phy)</w:t>
+        <w:t xml:space="preserve">Camera interface board containing Stratix V FPGA, PCI-Express, DDR3 SDRAM, 1Gbps Ethernet (SGMII </w:t>
+      </w:r>
+      <w:proofErr w:type="spellStart"/>
+      <w:r>
+        <w:rPr>
+          <w:sz w:val="16"/>
+        </w:rPr>
+        <w:t>phy</w:t>
+      </w:r>
+      <w:proofErr w:type="spellEnd"/>
+      <w:r>
+        <w:rPr>
+          <w:sz w:val="16"/>
+        </w:rPr>
+        <w:t>)</w:t>
       </w:r>
     </w:p>
     <w:p>
@@ -4219,12 +4373,21 @@
         </w:rPr>
         <w:t xml:space="preserve">System Design Engineer / </w:t>
       </w:r>
+      <w:proofErr w:type="spellStart"/>
       <w:r>
         <w:rPr>
           <w:rStyle w:val="Emphasis"/>
           <w:sz w:val="20"/>
         </w:rPr>
-        <w:t>Bilkent Underwater Acoustics Technologies Research Center, Ankara</w:t>
+        <w:t>Bilkent</w:t>
+      </w:r>
+      <w:proofErr w:type="spellEnd"/>
+      <w:r>
+        <w:rPr>
+          <w:rStyle w:val="Emphasis"/>
+          <w:sz w:val="20"/>
+        </w:rPr>
+        <w:t xml:space="preserve"> Underwater Acoustics Technologies Research Center, Ankara</w:t>
       </w:r>
     </w:p>
     <w:p>
@@ -4294,7 +4457,21 @@
         <w:rPr>
           <w:sz w:val="16"/>
         </w:rPr>
-        <w:t>Design and simulation of coils on Comsol Multiphysics</w:t>
+        <w:t xml:space="preserve">Design and simulation of coils on </w:t>
+      </w:r>
+      <w:proofErr w:type="spellStart"/>
+      <w:r>
+        <w:rPr>
+          <w:sz w:val="16"/>
+        </w:rPr>
+        <w:t>Comsol</w:t>
+      </w:r>
+      <w:proofErr w:type="spellEnd"/>
+      <w:r>
+        <w:rPr>
+          <w:sz w:val="16"/>
+        </w:rPr>
+        <w:t xml:space="preserve"> Multiphysics</w:t>
       </w:r>
     </w:p>
     <w:p>
@@ -4312,7 +4489,21 @@
         <w:rPr>
           <w:sz w:val="16"/>
         </w:rPr>
-        <w:t>Magnetic field measurement with Bartington Spectramag-6 magnetometer and processing signals on MATLAB</w:t>
+        <w:t xml:space="preserve">Magnetic field measurement with </w:t>
+      </w:r>
+      <w:proofErr w:type="spellStart"/>
+      <w:r>
+        <w:rPr>
+          <w:sz w:val="16"/>
+        </w:rPr>
+        <w:t>Bartington</w:t>
+      </w:r>
+      <w:proofErr w:type="spellEnd"/>
+      <w:r>
+        <w:rPr>
+          <w:sz w:val="16"/>
+        </w:rPr>
+        <w:t xml:space="preserve"> Spectramag-6 magnetometer and processing signals on MATLAB</w:t>
       </w:r>
     </w:p>
     <w:p>
@@ -4349,8 +4540,118 @@
           <w:sz w:val="16"/>
           <w:szCs w:val="20"/>
         </w:rPr>
-        <w:t>Networking Fundamentals - CCNA Start, Kuantek</w:t>
+        <w:t>C</w:t>
       </w:r>
+      <w:r>
+        <w:rPr>
+          <w:sz w:val="16"/>
+          <w:szCs w:val="20"/>
+        </w:rPr>
+        <w:t>++</w:t>
+      </w:r>
+      <w:r>
+        <w:rPr>
+          <w:sz w:val="16"/>
+          <w:szCs w:val="20"/>
+        </w:rPr>
+        <w:t xml:space="preserve"> Programming for Embedded Systems, </w:t>
+      </w:r>
+      <w:proofErr w:type="spellStart"/>
+      <w:r>
+        <w:rPr>
+          <w:sz w:val="16"/>
+          <w:szCs w:val="20"/>
+        </w:rPr>
+        <w:t>Doulos</w:t>
+      </w:r>
+      <w:proofErr w:type="spellEnd"/>
+      <w:r>
+        <w:rPr>
+          <w:sz w:val="16"/>
+          <w:szCs w:val="20"/>
+        </w:rPr>
+        <w:tab/>
+      </w:r>
+      <w:r>
+        <w:rPr>
+          <w:sz w:val="16"/>
+          <w:szCs w:val="20"/>
+        </w:rPr>
+        <w:tab/>
+      </w:r>
+      <w:r>
+        <w:rPr>
+          <w:sz w:val="16"/>
+          <w:szCs w:val="20"/>
+        </w:rPr>
+        <w:tab/>
+      </w:r>
+      <w:r>
+        <w:rPr>
+          <w:sz w:val="16"/>
+          <w:szCs w:val="20"/>
+        </w:rPr>
+        <w:tab/>
+      </w:r>
+      <w:r>
+        <w:rPr>
+          <w:sz w:val="16"/>
+          <w:szCs w:val="20"/>
+        </w:rPr>
+        <w:tab/>
+      </w:r>
+      <w:r>
+        <w:rPr>
+          <w:sz w:val="16"/>
+          <w:szCs w:val="20"/>
+        </w:rPr>
+        <w:t>December</w:t>
+      </w:r>
+      <w:r>
+        <w:rPr>
+          <w:sz w:val="16"/>
+          <w:szCs w:val="20"/>
+        </w:rPr>
+        <w:t xml:space="preserve"> 201</w:t>
+      </w:r>
+      <w:r>
+        <w:rPr>
+          <w:sz w:val="16"/>
+          <w:szCs w:val="20"/>
+        </w:rPr>
+        <w:t>8</w:t>
+      </w:r>
+      <w:bookmarkStart w:id="0" w:name="_GoBack"/>
+      <w:bookmarkEnd w:id="0"/>
+    </w:p>
+    <w:p>
+      <w:pPr>
+        <w:pStyle w:val="ListParagraph"/>
+        <w:numPr>
+          <w:ilvl w:val="0"/>
+          <w:numId w:val="13"/>
+        </w:numPr>
+        <w:rPr>
+          <w:sz w:val="16"/>
+          <w:szCs w:val="20"/>
+        </w:rPr>
+      </w:pPr>
+      <w:r>
+        <w:rPr>
+          <w:sz w:val="16"/>
+          <w:szCs w:val="20"/>
+        </w:rPr>
+        <w:t xml:space="preserve">Networking Fundamentals - CCNA Start, </w:t>
+      </w:r>
+      <w:proofErr w:type="spellStart"/>
+      <w:r>
+        <w:rPr>
+          <w:sz w:val="16"/>
+          <w:szCs w:val="20"/>
+        </w:rPr>
+        <w:t>Kuantek</w:t>
+      </w:r>
+      <w:proofErr w:type="spellEnd"/>
       <w:r>
         <w:rPr>
           <w:sz w:val="16"/>
@@ -4387,8 +4688,6 @@
         <w:tab/>
         <w:t>November 2018</w:t>
       </w:r>
-      <w:bookmarkStart w:id="0" w:name="_GoBack"/>
-      <w:bookmarkEnd w:id="0"/>
     </w:p>
     <w:p>
       <w:pPr>
@@ -4421,8 +4720,17 @@
           <w:sz w:val="16"/>
           <w:szCs w:val="20"/>
         </w:rPr>
-        <w:t>, Kuantek</w:t>
+        <w:t xml:space="preserve">, </w:t>
       </w:r>
+      <w:proofErr w:type="spellStart"/>
+      <w:r>
+        <w:rPr>
+          <w:sz w:val="16"/>
+          <w:szCs w:val="20"/>
+        </w:rPr>
+        <w:t>Kuantek</w:t>
+      </w:r>
+      <w:proofErr w:type="spellEnd"/>
       <w:r>
         <w:rPr>
           <w:sz w:val="16"/>
@@ -4483,8 +4791,19 @@
           <w:sz w:val="16"/>
           <w:szCs w:val="20"/>
         </w:rPr>
-        <w:t>alysis on Altera/Intel FPGAs,Kuantek</w:t>
+        <w:t xml:space="preserve">alysis on Altera/Intel </w:t>
       </w:r>
+      <w:proofErr w:type="spellStart"/>
+      <w:proofErr w:type="gramStart"/>
+      <w:r>
+        <w:rPr>
+          <w:sz w:val="16"/>
+          <w:szCs w:val="20"/>
+        </w:rPr>
+        <w:t>FPGAs,Kuantek</w:t>
+      </w:r>
+      <w:proofErr w:type="spellEnd"/>
+      <w:proofErr w:type="gramEnd"/>
       <w:r>
         <w:rPr>
           <w:sz w:val="16"/>
@@ -4552,8 +4871,17 @@
           <w:sz w:val="16"/>
           <w:szCs w:val="20"/>
         </w:rPr>
-        <w:t>C Programming for Embedded Systems, Doulos</w:t>
+        <w:t xml:space="preserve">C Programming for Embedded Systems, </w:t>
       </w:r>
+      <w:proofErr w:type="spellStart"/>
+      <w:r>
+        <w:rPr>
+          <w:sz w:val="16"/>
+          <w:szCs w:val="20"/>
+        </w:rPr>
+        <w:t>Doulos</w:t>
+      </w:r>
+      <w:proofErr w:type="spellEnd"/>
       <w:r>
         <w:rPr>
           <w:sz w:val="16"/>
@@ -4628,8 +4956,17 @@
           <w:sz w:val="16"/>
           <w:szCs w:val="20"/>
         </w:rPr>
-        <w:t xml:space="preserve"> FPGAs, Doulos</w:t>
+        <w:t xml:space="preserve"> FPGAs, </w:t>
       </w:r>
+      <w:proofErr w:type="spellStart"/>
+      <w:r>
+        <w:rPr>
+          <w:sz w:val="16"/>
+          <w:szCs w:val="20"/>
+        </w:rPr>
+        <w:t>Doulos</w:t>
+      </w:r>
+      <w:proofErr w:type="spellEnd"/>
       <w:r>
         <w:rPr>
           <w:sz w:val="16"/>
@@ -4690,7 +5027,23 @@
           <w:sz w:val="16"/>
           <w:szCs w:val="20"/>
         </w:rPr>
-        <w:t>Verilog, System Verilog &amp; UVM Fundamentals, Anka-Sys</w:t>
+        <w:t xml:space="preserve">Verilog, System Verilog &amp; UVM Fundamentals, </w:t>
+      </w:r>
+      <w:proofErr w:type="spellStart"/>
+      <w:r>
+        <w:rPr>
+          <w:sz w:val="16"/>
+          <w:szCs w:val="20"/>
+        </w:rPr>
+        <w:t>Anka</w:t>
+      </w:r>
+      <w:proofErr w:type="spellEnd"/>
+      <w:r>
+        <w:rPr>
+          <w:sz w:val="16"/>
+          <w:szCs w:val="20"/>
+        </w:rPr>
+        <w:t>-Sys</w:t>
       </w:r>
       <w:r>
         <w:rPr>
@@ -4876,7 +5229,23 @@
           <w:sz w:val="16"/>
           <w:szCs w:val="20"/>
         </w:rPr>
-        <w:t>Building Gigabit Interfaces is Altera Transciever Devices</w:t>
+        <w:t xml:space="preserve">Building Gigabit Interfaces is Altera </w:t>
+      </w:r>
+      <w:proofErr w:type="spellStart"/>
+      <w:r>
+        <w:rPr>
+          <w:sz w:val="16"/>
+          <w:szCs w:val="20"/>
+        </w:rPr>
+        <w:t>Transciever</w:t>
+      </w:r>
+      <w:proofErr w:type="spellEnd"/>
+      <w:r>
+        <w:rPr>
+          <w:sz w:val="16"/>
+          <w:szCs w:val="20"/>
+        </w:rPr>
+        <w:t xml:space="preserve"> Devices</w:t>
       </w:r>
       <w:r>
         <w:rPr>
@@ -4938,7 +5307,23 @@
           <w:sz w:val="16"/>
           <w:szCs w:val="20"/>
         </w:rPr>
-        <w:t>Introduction to QuartusII, EBV</w:t>
+        <w:t xml:space="preserve">Introduction to </w:t>
+      </w:r>
+      <w:proofErr w:type="spellStart"/>
+      <w:r>
+        <w:rPr>
+          <w:sz w:val="16"/>
+          <w:szCs w:val="20"/>
+        </w:rPr>
+        <w:t>QuartusII</w:t>
+      </w:r>
+      <w:proofErr w:type="spellEnd"/>
+      <w:r>
+        <w:rPr>
+          <w:sz w:val="16"/>
+          <w:szCs w:val="20"/>
+        </w:rPr>
+        <w:t>, EBV</w:t>
       </w:r>
       <w:r>
         <w:rPr>
@@ -5014,14 +5399,30 @@
           <w:sz w:val="16"/>
           <w:szCs w:val="20"/>
         </w:rPr>
-        <w:t>Mentor Graphics DxDesi</w:t>
+        <w:t xml:space="preserve">Mentor Graphics </w:t>
+      </w:r>
+      <w:proofErr w:type="spellStart"/>
+      <w:r>
+        <w:rPr>
+          <w:sz w:val="16"/>
+          <w:szCs w:val="20"/>
+        </w:rPr>
+        <w:t>DxDesi</w:t>
       </w:r>
       <w:r>
         <w:rPr>
           <w:sz w:val="16"/>
           <w:szCs w:val="20"/>
         </w:rPr>
-        <w:t>gner Training, CDT</w:t>
+        <w:t>gner</w:t>
+      </w:r>
+      <w:proofErr w:type="spellEnd"/>
+      <w:r>
+        <w:rPr>
+          <w:sz w:val="16"/>
+          <w:szCs w:val="20"/>
+        </w:rPr>
+        <w:t xml:space="preserve"> Training, CDT</w:t>
       </w:r>
       <w:r>
         <w:rPr>
@@ -5118,7 +5519,39 @@
         <w:rPr>
           <w:sz w:val="16"/>
         </w:rPr>
-        <w:t>Java, C, Assembly, Python, Matlab, GNU/Octave</w:t>
+        <w:t>Java, C</w:t>
+      </w:r>
+      <w:r>
+        <w:rPr>
+          <w:sz w:val="16"/>
+        </w:rPr>
+        <w:t>/C++</w:t>
+      </w:r>
+      <w:r>
+        <w:rPr>
+          <w:sz w:val="16"/>
+        </w:rPr>
+        <w:t>,</w:t>
+      </w:r>
+      <w:r>
+        <w:rPr>
+          <w:sz w:val="16"/>
+        </w:rPr>
+        <w:t xml:space="preserve"> Assembly, Python, </w:t>
+      </w:r>
+      <w:proofErr w:type="spellStart"/>
+      <w:r>
+        <w:rPr>
+          <w:sz w:val="16"/>
+        </w:rPr>
+        <w:t>Matlab</w:t>
+      </w:r>
+      <w:proofErr w:type="spellEnd"/>
+      <w:r>
+        <w:rPr>
+          <w:sz w:val="16"/>
+        </w:rPr>
+        <w:t>, GNU/Octave</w:t>
       </w:r>
     </w:p>
     <w:p>
@@ -5186,7 +5619,21 @@
         <w:rPr>
           <w:sz w:val="16"/>
         </w:rPr>
-        <w:t>Mentor Graphics DxDesigner, Proteus Isis</w:t>
+        <w:t xml:space="preserve">Mentor Graphics </w:t>
+      </w:r>
+      <w:proofErr w:type="spellStart"/>
+      <w:r>
+        <w:rPr>
+          <w:sz w:val="16"/>
+        </w:rPr>
+        <w:t>DxDesigner</w:t>
+      </w:r>
+      <w:proofErr w:type="spellEnd"/>
+      <w:r>
+        <w:rPr>
+          <w:sz w:val="16"/>
+        </w:rPr>
+        <w:t>, Proteus Isis</w:t>
       </w:r>
     </w:p>
     <w:p>
@@ -5220,14 +5667,106 @@
         <w:rPr>
           <w:sz w:val="16"/>
         </w:rPr>
-        <w:t>Intel/Altera QuartusII/Prime, Xilinx ISE/Vivado, Mentor Graphics Modelsim, Mentor Graphics HDL Designer, Tortoise SVN, Pspice/5Spice/LTSpice, Comsol Multiphysics, Rational DOORS, SAP</w:t>
+        <w:t xml:space="preserve">Intel/Altera </w:t>
+      </w:r>
+      <w:proofErr w:type="spellStart"/>
+      <w:r>
+        <w:rPr>
+          <w:sz w:val="16"/>
+        </w:rPr>
+        <w:t>QuartusII</w:t>
+      </w:r>
+      <w:proofErr w:type="spellEnd"/>
+      <w:r>
+        <w:rPr>
+          <w:sz w:val="16"/>
+        </w:rPr>
+        <w:t>/Prime, Xilinx ISE/</w:t>
+      </w:r>
+      <w:proofErr w:type="spellStart"/>
+      <w:r>
+        <w:rPr>
+          <w:sz w:val="16"/>
+        </w:rPr>
+        <w:t>Vivado</w:t>
+      </w:r>
+      <w:proofErr w:type="spellEnd"/>
+      <w:r>
+        <w:rPr>
+          <w:sz w:val="16"/>
+        </w:rPr>
+        <w:t xml:space="preserve">, Mentor Graphics </w:t>
+      </w:r>
+      <w:proofErr w:type="spellStart"/>
+      <w:r>
+        <w:rPr>
+          <w:sz w:val="16"/>
+        </w:rPr>
+        <w:t>Modelsim</w:t>
+      </w:r>
+      <w:proofErr w:type="spellEnd"/>
+      <w:r>
+        <w:rPr>
+          <w:sz w:val="16"/>
+        </w:rPr>
+        <w:t xml:space="preserve">, Mentor Graphics HDL Designer, Tortoise SVN, </w:t>
+      </w:r>
+      <w:proofErr w:type="spellStart"/>
+      <w:r>
+        <w:rPr>
+          <w:sz w:val="16"/>
+        </w:rPr>
+        <w:t>Pspice</w:t>
+      </w:r>
+      <w:proofErr w:type="spellEnd"/>
+      <w:r>
+        <w:rPr>
+          <w:sz w:val="16"/>
+        </w:rPr>
+        <w:t>/5Spice/</w:t>
+      </w:r>
+      <w:proofErr w:type="spellStart"/>
+      <w:r>
+        <w:rPr>
+          <w:sz w:val="16"/>
+        </w:rPr>
+        <w:t>LTSpice</w:t>
+      </w:r>
+      <w:proofErr w:type="spellEnd"/>
+      <w:r>
+        <w:rPr>
+          <w:sz w:val="16"/>
+        </w:rPr>
+        <w:t xml:space="preserve">, </w:t>
+      </w:r>
+      <w:proofErr w:type="spellStart"/>
+      <w:r>
+        <w:rPr>
+          <w:sz w:val="16"/>
+        </w:rPr>
+        <w:t>Comsol</w:t>
+      </w:r>
+      <w:proofErr w:type="spellEnd"/>
+      <w:r>
+        <w:rPr>
+          <w:sz w:val="16"/>
+        </w:rPr>
+        <w:t xml:space="preserve"> Multiphysics, Rational DOORS, SAP</w:t>
       </w:r>
       <w:r>
         <w:rPr>
           <w:sz w:val="16"/>
         </w:rPr>
-        <w:t>, Kanboard</w:t>
+        <w:t xml:space="preserve">, </w:t>
       </w:r>
+      <w:proofErr w:type="spellStart"/>
+      <w:r>
+        <w:rPr>
+          <w:sz w:val="16"/>
+        </w:rPr>
+        <w:t>Kanboard</w:t>
+      </w:r>
+      <w:proofErr w:type="spellEnd"/>
       <w:r>
         <w:rPr>
           <w:sz w:val="16"/>
@@ -5375,7 +5914,21 @@
         <w:rPr>
           <w:sz w:val="16"/>
         </w:rPr>
-        <w:t>, Bowling, Running, Watching movies with my family, Watching football</w:t>
+        <w:t xml:space="preserve">, Bowling, Running, </w:t>
+      </w:r>
+      <w:proofErr w:type="gramStart"/>
+      <w:r>
+        <w:rPr>
+          <w:sz w:val="16"/>
+        </w:rPr>
+        <w:t>Watching</w:t>
+      </w:r>
+      <w:proofErr w:type="gramEnd"/>
+      <w:r>
+        <w:rPr>
+          <w:sz w:val="16"/>
+        </w:rPr>
+        <w:t xml:space="preserve"> movies with my family, Watching football</w:t>
       </w:r>
     </w:p>
     <w:sectPr>
@@ -5392,7 +5945,7 @@
 </file>
 
 <file path=word/endnotes.xml><?xml version="1.0" encoding="utf-8"?>
-<w:endnotes xmlns:wpc="http://schemas.microsoft.com/office/word/2010/wordprocessingCanvas" xmlns:mc="http://schemas.openxmlformats.org/markup-compatibility/2006" xmlns:o="urn:schemas-microsoft-com:office:office" xmlns:r="http://schemas.openxmlformats.org/officeDocument/2006/relationships" xmlns:m="http://schemas.openxmlformats.org/officeDocument/2006/math" xmlns:v="urn:schemas-microsoft-com:vml" xmlns:wp14="http://schemas.microsoft.com/office/word/2010/wordprocessingDrawing" xmlns:wp="http://schemas.openxmlformats.org/drawingml/2006/wordprocessingDrawing" xmlns:w10="urn:schemas-microsoft-com:office:word" xmlns:w="http://schemas.openxmlformats.org/wordprocessingml/2006/main" xmlns:w14="http://schemas.microsoft.com/office/word/2010/wordml" xmlns:w15="http://schemas.microsoft.com/office/word/2012/wordml" xmlns:wpg="http://schemas.microsoft.com/office/word/2010/wordprocessingGroup" xmlns:wpi="http://schemas.microsoft.com/office/word/2010/wordprocessingInk" xmlns:wne="http://schemas.microsoft.com/office/word/2006/wordml" xmlns:wps="http://schemas.microsoft.com/office/word/2010/wordprocessingShape" mc:Ignorable="w14 w15 wp14">
+<w:endnotes xmlns:wpc="http://schemas.microsoft.com/office/word/2010/wordprocessingCanvas" xmlns:cx="http://schemas.microsoft.com/office/drawing/2014/chartex" xmlns:cx1="http://schemas.microsoft.com/office/drawing/2015/9/8/chartex" xmlns:cx2="http://schemas.microsoft.com/office/drawing/2015/10/21/chartex" xmlns:cx3="http://schemas.microsoft.com/office/drawing/2016/5/9/chartex" xmlns:cx4="http://schemas.microsoft.com/office/drawing/2016/5/10/chartex" xmlns:cx5="http://schemas.microsoft.com/office/drawing/2016/5/11/chartex" xmlns:cx6="http://schemas.microsoft.com/office/drawing/2016/5/12/chartex" xmlns:cx7="http://schemas.microsoft.com/office/drawing/2016/5/13/chartex" xmlns:cx8="http://schemas.microsoft.com/office/drawing/2016/5/14/chartex" xmlns:mc="http://schemas.openxmlformats.org/markup-compatibility/2006" xmlns:aink="http://schemas.microsoft.com/office/drawing/2016/ink" xmlns:am3d="http://schemas.microsoft.com/office/drawing/2017/model3d" xmlns:o="urn:schemas-microsoft-com:office:office" xmlns:r="http://schemas.openxmlformats.org/officeDocument/2006/relationships" xmlns:m="http://schemas.openxmlformats.org/officeDocument/2006/math" xmlns:v="urn:schemas-microsoft-com:vml" xmlns:wp14="http://schemas.microsoft.com/office/word/2010/wordprocessingDrawing" xmlns:wp="http://schemas.openxmlformats.org/drawingml/2006/wordprocessingDrawing" xmlns:w10="urn:schemas-microsoft-com:office:word" xmlns:w="http://schemas.openxmlformats.org/wordprocessingml/2006/main" xmlns:w14="http://schemas.microsoft.com/office/word/2010/wordml" xmlns:w15="http://schemas.microsoft.com/office/word/2012/wordml" xmlns:w16cid="http://schemas.microsoft.com/office/word/2016/wordml/cid" xmlns:w16se="http://schemas.microsoft.com/office/word/2015/wordml/symex" xmlns:wpg="http://schemas.microsoft.com/office/word/2010/wordprocessingGroup" xmlns:wpi="http://schemas.microsoft.com/office/word/2010/wordprocessingInk" xmlns:wne="http://schemas.microsoft.com/office/word/2006/wordml" xmlns:wps="http://schemas.microsoft.com/office/word/2010/wordprocessingShape" mc:Ignorable="w14 w15 w16se w16cid wp14">
   <w:endnote w:type="separator" w:id="-1">
     <w:p>
       <w:pPr>
@@ -5417,7 +5970,7 @@
 </file>
 
 <file path=word/footer1.xml><?xml version="1.0" encoding="utf-8"?>
-<w:ftr xmlns:wpc="http://schemas.microsoft.com/office/word/2010/wordprocessingCanvas" xmlns:mc="http://schemas.openxmlformats.org/markup-compatibility/2006" xmlns:o="urn:schemas-microsoft-com:office:office" xmlns:r="http://schemas.openxmlformats.org/officeDocument/2006/relationships" xmlns:m="http://schemas.openxmlformats.org/officeDocument/2006/math" xmlns:v="urn:schemas-microsoft-com:vml" xmlns:wp14="http://schemas.microsoft.com/office/word/2010/wordprocessingDrawing" xmlns:wp="http://schemas.openxmlformats.org/drawingml/2006/wordprocessingDrawing" xmlns:w10="urn:schemas-microsoft-com:office:word" xmlns:w="http://schemas.openxmlformats.org/wordprocessingml/2006/main" xmlns:w14="http://schemas.microsoft.com/office/word/2010/wordml" xmlns:w15="http://schemas.microsoft.com/office/word/2012/wordml" xmlns:wpg="http://schemas.microsoft.com/office/word/2010/wordprocessingGroup" xmlns:wpi="http://schemas.microsoft.com/office/word/2010/wordprocessingInk" xmlns:wne="http://schemas.microsoft.com/office/word/2006/wordml" xmlns:wps="http://schemas.microsoft.com/office/word/2010/wordprocessingShape" mc:Ignorable="w14 w15 wp14">
+<w:ftr xmlns:wpc="http://schemas.microsoft.com/office/word/2010/wordprocessingCanvas" xmlns:cx="http://schemas.microsoft.com/office/drawing/2014/chartex" xmlns:cx1="http://schemas.microsoft.com/office/drawing/2015/9/8/chartex" xmlns:cx2="http://schemas.microsoft.com/office/drawing/2015/10/21/chartex" xmlns:cx3="http://schemas.microsoft.com/office/drawing/2016/5/9/chartex" xmlns:cx4="http://schemas.microsoft.com/office/drawing/2016/5/10/chartex" xmlns:cx5="http://schemas.microsoft.com/office/drawing/2016/5/11/chartex" xmlns:cx6="http://schemas.microsoft.com/office/drawing/2016/5/12/chartex" xmlns:cx7="http://schemas.microsoft.com/office/drawing/2016/5/13/chartex" xmlns:cx8="http://schemas.microsoft.com/office/drawing/2016/5/14/chartex" xmlns:mc="http://schemas.openxmlformats.org/markup-compatibility/2006" xmlns:aink="http://schemas.microsoft.com/office/drawing/2016/ink" xmlns:am3d="http://schemas.microsoft.com/office/drawing/2017/model3d" xmlns:o="urn:schemas-microsoft-com:office:office" xmlns:r="http://schemas.openxmlformats.org/officeDocument/2006/relationships" xmlns:m="http://schemas.openxmlformats.org/officeDocument/2006/math" xmlns:v="urn:schemas-microsoft-com:vml" xmlns:wp14="http://schemas.microsoft.com/office/word/2010/wordprocessingDrawing" xmlns:wp="http://schemas.openxmlformats.org/drawingml/2006/wordprocessingDrawing" xmlns:w10="urn:schemas-microsoft-com:office:word" xmlns:w="http://schemas.openxmlformats.org/wordprocessingml/2006/main" xmlns:w14="http://schemas.microsoft.com/office/word/2010/wordml" xmlns:w15="http://schemas.microsoft.com/office/word/2012/wordml" xmlns:w16cid="http://schemas.microsoft.com/office/word/2016/wordml/cid" xmlns:w16se="http://schemas.microsoft.com/office/word/2015/wordml/symex" xmlns:wpg="http://schemas.microsoft.com/office/word/2010/wordprocessingGroup" xmlns:wpi="http://schemas.microsoft.com/office/word/2010/wordprocessingInk" xmlns:wne="http://schemas.microsoft.com/office/word/2006/wordml" xmlns:wps="http://schemas.microsoft.com/office/word/2010/wordprocessingShape" mc:Ignorable="w14 w15 w16se w16cid wp14">
   <w:sdt>
     <w:sdtPr>
       <w:id w:val="583496140"/>
@@ -5464,7 +6017,7 @@
 </file>
 
 <file path=word/footnotes.xml><?xml version="1.0" encoding="utf-8"?>
-<w:footnotes xmlns:wpc="http://schemas.microsoft.com/office/word/2010/wordprocessingCanvas" xmlns:mc="http://schemas.openxmlformats.org/markup-compatibility/2006" xmlns:o="urn:schemas-microsoft-com:office:office" xmlns:r="http://schemas.openxmlformats.org/officeDocument/2006/relationships" xmlns:m="http://schemas.openxmlformats.org/officeDocument/2006/math" xmlns:v="urn:schemas-microsoft-com:vml" xmlns:wp14="http://schemas.microsoft.com/office/word/2010/wordprocessingDrawing" xmlns:wp="http://schemas.openxmlformats.org/drawingml/2006/wordprocessingDrawing" xmlns:w10="urn:schemas-microsoft-com:office:word" xmlns:w="http://schemas.openxmlformats.org/wordprocessingml/2006/main" xmlns:w14="http://schemas.microsoft.com/office/word/2010/wordml" xmlns:w15="http://schemas.microsoft.com/office/word/2012/wordml" xmlns:wpg="http://schemas.microsoft.com/office/word/2010/wordprocessingGroup" xmlns:wpi="http://schemas.microsoft.com/office/word/2010/wordprocessingInk" xmlns:wne="http://schemas.microsoft.com/office/word/2006/wordml" xmlns:wps="http://schemas.microsoft.com/office/word/2010/wordprocessingShape" mc:Ignorable="w14 w15 wp14">
+<w:footnotes xmlns:wpc="http://schemas.microsoft.com/office/word/2010/wordprocessingCanvas" xmlns:cx="http://schemas.microsoft.com/office/drawing/2014/chartex" xmlns:cx1="http://schemas.microsoft.com/office/drawing/2015/9/8/chartex" xmlns:cx2="http://schemas.microsoft.com/office/drawing/2015/10/21/chartex" xmlns:cx3="http://schemas.microsoft.com/office/drawing/2016/5/9/chartex" xmlns:cx4="http://schemas.microsoft.com/office/drawing/2016/5/10/chartex" xmlns:cx5="http://schemas.microsoft.com/office/drawing/2016/5/11/chartex" xmlns:cx6="http://schemas.microsoft.com/office/drawing/2016/5/12/chartex" xmlns:cx7="http://schemas.microsoft.com/office/drawing/2016/5/13/chartex" xmlns:cx8="http://schemas.microsoft.com/office/drawing/2016/5/14/chartex" xmlns:mc="http://schemas.openxmlformats.org/markup-compatibility/2006" xmlns:aink="http://schemas.microsoft.com/office/drawing/2016/ink" xmlns:am3d="http://schemas.microsoft.com/office/drawing/2017/model3d" xmlns:o="urn:schemas-microsoft-com:office:office" xmlns:r="http://schemas.openxmlformats.org/officeDocument/2006/relationships" xmlns:m="http://schemas.openxmlformats.org/officeDocument/2006/math" xmlns:v="urn:schemas-microsoft-com:vml" xmlns:wp14="http://schemas.microsoft.com/office/word/2010/wordprocessingDrawing" xmlns:wp="http://schemas.openxmlformats.org/drawingml/2006/wordprocessingDrawing" xmlns:w10="urn:schemas-microsoft-com:office:word" xmlns:w="http://schemas.openxmlformats.org/wordprocessingml/2006/main" xmlns:w14="http://schemas.microsoft.com/office/word/2010/wordml" xmlns:w15="http://schemas.microsoft.com/office/word/2012/wordml" xmlns:w16cid="http://schemas.microsoft.com/office/word/2016/wordml/cid" xmlns:w16se="http://schemas.microsoft.com/office/word/2015/wordml/symex" xmlns:wpg="http://schemas.microsoft.com/office/word/2010/wordprocessingGroup" xmlns:wpi="http://schemas.microsoft.com/office/word/2010/wordprocessingInk" xmlns:wne="http://schemas.microsoft.com/office/word/2006/wordml" xmlns:wps="http://schemas.microsoft.com/office/word/2010/wordprocessingShape" mc:Ignorable="w14 w15 w16se w16cid wp14">
   <w:footnote w:type="separator" w:id="-1">
     <w:p>
       <w:pPr>
@@ -5489,7 +6042,7 @@
 </file>
 
 <file path=word/numbering.xml><?xml version="1.0" encoding="utf-8"?>
-<w:numbering xmlns:wpc="http://schemas.microsoft.com/office/word/2010/wordprocessingCanvas" xmlns:mc="http://schemas.openxmlformats.org/markup-compatibility/2006" xmlns:o="urn:schemas-microsoft-com:office:office" xmlns:r="http://schemas.openxmlformats.org/officeDocument/2006/relationships" xmlns:m="http://schemas.openxmlformats.org/officeDocument/2006/math" xmlns:v="urn:schemas-microsoft-com:vml" xmlns:wp14="http://schemas.microsoft.com/office/word/2010/wordprocessingDrawing" xmlns:wp="http://schemas.openxmlformats.org/drawingml/2006/wordprocessingDrawing" xmlns:w10="urn:schemas-microsoft-com:office:word" xmlns:w="http://schemas.openxmlformats.org/wordprocessingml/2006/main" xmlns:w14="http://schemas.microsoft.com/office/word/2010/wordml" xmlns:w15="http://schemas.microsoft.com/office/word/2012/wordml" xmlns:wpg="http://schemas.microsoft.com/office/word/2010/wordprocessingGroup" xmlns:wpi="http://schemas.microsoft.com/office/word/2010/wordprocessingInk" xmlns:wne="http://schemas.microsoft.com/office/word/2006/wordml" xmlns:wps="http://schemas.microsoft.com/office/word/2010/wordprocessingShape" mc:Ignorable="w14 w15 wp14">
+<w:numbering xmlns:wpc="http://schemas.microsoft.com/office/word/2010/wordprocessingCanvas" xmlns:cx="http://schemas.microsoft.com/office/drawing/2014/chartex" xmlns:cx1="http://schemas.microsoft.com/office/drawing/2015/9/8/chartex" xmlns:cx2="http://schemas.microsoft.com/office/drawing/2015/10/21/chartex" xmlns:cx3="http://schemas.microsoft.com/office/drawing/2016/5/9/chartex" xmlns:cx4="http://schemas.microsoft.com/office/drawing/2016/5/10/chartex" xmlns:cx5="http://schemas.microsoft.com/office/drawing/2016/5/11/chartex" xmlns:cx6="http://schemas.microsoft.com/office/drawing/2016/5/12/chartex" xmlns:cx7="http://schemas.microsoft.com/office/drawing/2016/5/13/chartex" xmlns:cx8="http://schemas.microsoft.com/office/drawing/2016/5/14/chartex" xmlns:mc="http://schemas.openxmlformats.org/markup-compatibility/2006" xmlns:aink="http://schemas.microsoft.com/office/drawing/2016/ink" xmlns:am3d="http://schemas.microsoft.com/office/drawing/2017/model3d" xmlns:o="urn:schemas-microsoft-com:office:office" xmlns:r="http://schemas.openxmlformats.org/officeDocument/2006/relationships" xmlns:m="http://schemas.openxmlformats.org/officeDocument/2006/math" xmlns:v="urn:schemas-microsoft-com:vml" xmlns:wp14="http://schemas.microsoft.com/office/word/2010/wordprocessingDrawing" xmlns:wp="http://schemas.openxmlformats.org/drawingml/2006/wordprocessingDrawing" xmlns:w10="urn:schemas-microsoft-com:office:word" xmlns:w="http://schemas.openxmlformats.org/wordprocessingml/2006/main" xmlns:w14="http://schemas.microsoft.com/office/word/2010/wordml" xmlns:w15="http://schemas.microsoft.com/office/word/2012/wordml" xmlns:w16cid="http://schemas.microsoft.com/office/word/2016/wordml/cid" xmlns:w16se="http://schemas.microsoft.com/office/word/2015/wordml/symex" xmlns:wpg="http://schemas.microsoft.com/office/word/2010/wordprocessingGroup" xmlns:wpi="http://schemas.microsoft.com/office/word/2010/wordprocessingInk" xmlns:wne="http://schemas.microsoft.com/office/word/2006/wordml" xmlns:wps="http://schemas.microsoft.com/office/word/2010/wordprocessingShape" mc:Ignorable="w14 w15 w16se w16cid wp14">
   <w:abstractNum w:abstractNumId="0" w15:restartNumberingAfterBreak="0">
     <w:nsid w:val="FFFFFF7C"/>
     <w:multiLevelType w:val="singleLevel"/>
@@ -8281,7 +8834,7 @@
 </file>
 
 <file path=word/styles.xml><?xml version="1.0" encoding="utf-8"?>
-<w:styles xmlns:mc="http://schemas.openxmlformats.org/markup-compatibility/2006" xmlns:r="http://schemas.openxmlformats.org/officeDocument/2006/relationships" xmlns:w="http://schemas.openxmlformats.org/wordprocessingml/2006/main" xmlns:w14="http://schemas.microsoft.com/office/word/2010/wordml" xmlns:w15="http://schemas.microsoft.com/office/word/2012/wordml" mc:Ignorable="w14 w15">
+<w:styles xmlns:mc="http://schemas.openxmlformats.org/markup-compatibility/2006" xmlns:r="http://schemas.openxmlformats.org/officeDocument/2006/relationships" xmlns:w="http://schemas.openxmlformats.org/wordprocessingml/2006/main" xmlns:w14="http://schemas.microsoft.com/office/word/2010/wordml" xmlns:w15="http://schemas.microsoft.com/office/word/2012/wordml" xmlns:w16cid="http://schemas.microsoft.com/office/word/2016/wordml/cid" xmlns:w16se="http://schemas.microsoft.com/office/word/2015/wordml/symex" mc:Ignorable="w14 w15 w16se w16cid">
   <w:docDefaults>
     <w:rPrDefault>
       <w:rPr>
@@ -8298,7 +8851,7 @@
       </w:pPr>
     </w:pPrDefault>
   </w:docDefaults>
-  <w:latentStyles w:defLockedState="0" w:defUIPriority="99" w:defSemiHidden="0" w:defUnhideWhenUsed="0" w:defQFormat="0" w:count="371">
+  <w:latentStyles w:defLockedState="0" w:defUIPriority="99" w:defSemiHidden="0" w:defUnhideWhenUsed="0" w:defQFormat="0" w:count="375">
     <w:lsdException w:name="Normal" w:uiPriority="0" w:qFormat="1"/>
     <w:lsdException w:name="heading 1" w:uiPriority="9" w:qFormat="1"/>
     <w:lsdException w:name="heading 2" w:semiHidden="1" w:uiPriority="9" w:unhideWhenUsed="1" w:qFormat="1"/>
@@ -8404,7 +8957,6 @@
     <w:lsdException w:name="HTML Sample" w:semiHidden="1" w:unhideWhenUsed="1"/>
     <w:lsdException w:name="HTML Typewriter" w:semiHidden="1" w:unhideWhenUsed="1"/>
     <w:lsdException w:name="HTML Variable" w:semiHidden="1" w:unhideWhenUsed="1"/>
-    <w:lsdException w:name="Normal Table" w:semiHidden="1" w:unhideWhenUsed="1"/>
     <w:lsdException w:name="annotation subject" w:semiHidden="1" w:unhideWhenUsed="1"/>
     <w:lsdException w:name="No List" w:semiHidden="1" w:unhideWhenUsed="1"/>
     <w:lsdException w:name="Outline List 1" w:semiHidden="1" w:unhideWhenUsed="1"/>
@@ -8448,10 +9000,8 @@
     <w:lsdException w:name="Table Elegant" w:semiHidden="1" w:unhideWhenUsed="1"/>
     <w:lsdException w:name="Table Professional" w:semiHidden="1" w:unhideWhenUsed="1"/>
     <w:lsdException w:name="Table Subtle 1" w:semiHidden="1" w:unhideWhenUsed="1"/>
-    <w:lsdException w:name="Table Subtle 2" w:semiHidden="1" w:unhideWhenUsed="1"/>
     <w:lsdException w:name="Table Web 1" w:semiHidden="1" w:unhideWhenUsed="1"/>
     <w:lsdException w:name="Table Web 2" w:semiHidden="1" w:unhideWhenUsed="1"/>
-    <w:lsdException w:name="Table Web 3" w:semiHidden="1" w:unhideWhenUsed="1"/>
     <w:lsdException w:name="Balloon Text" w:semiHidden="1" w:unhideWhenUsed="1"/>
     <w:lsdException w:name="Table Grid" w:uiPriority="39"/>
     <w:lsdException w:name="Table Theme" w:semiHidden="1" w:unhideWhenUsed="1"/>
@@ -8670,6 +9220,10 @@
     <w:lsdException w:name="List Table 5 Dark Accent 6" w:uiPriority="50"/>
     <w:lsdException w:name="List Table 6 Colorful Accent 6" w:uiPriority="51"/>
     <w:lsdException w:name="List Table 7 Colorful Accent 6" w:uiPriority="52"/>
+    <w:lsdException w:name="Mention" w:semiHidden="1" w:unhideWhenUsed="1"/>
+    <w:lsdException w:name="Smart Hyperlink" w:semiHidden="1" w:unhideWhenUsed="1"/>
+    <w:lsdException w:name="Hashtag" w:semiHidden="1" w:unhideWhenUsed="1"/>
+    <w:lsdException w:name="Unresolved Mention" w:semiHidden="1" w:unhideWhenUsed="1"/>
   </w:latentStyles>
   <w:style w:type="paragraph" w:default="1" w:styleId="Normal">
     <w:name w:val="Normal"/>
@@ -33654,7 +34208,7 @@
 </file>
 
 <file path=word/glossary/document.xml><?xml version="1.0" encoding="utf-8"?>
-<w:glossaryDocument xmlns:wpc="http://schemas.microsoft.com/office/word/2010/wordprocessingCanvas" xmlns:mc="http://schemas.openxmlformats.org/markup-compatibility/2006" xmlns:o="urn:schemas-microsoft-com:office:office" xmlns:r="http://schemas.openxmlformats.org/officeDocument/2006/relationships" xmlns:m="http://schemas.openxmlformats.org/officeDocument/2006/math" xmlns:v="urn:schemas-microsoft-com:vml" xmlns:wp14="http://schemas.microsoft.com/office/word/2010/wordprocessingDrawing" xmlns:wp="http://schemas.openxmlformats.org/drawingml/2006/wordprocessingDrawing" xmlns:w10="urn:schemas-microsoft-com:office:word" xmlns:w="http://schemas.openxmlformats.org/wordprocessingml/2006/main" xmlns:w14="http://schemas.microsoft.com/office/word/2010/wordml" xmlns:w15="http://schemas.microsoft.com/office/word/2012/wordml" xmlns:wpg="http://schemas.microsoft.com/office/word/2010/wordprocessingGroup" xmlns:wpi="http://schemas.microsoft.com/office/word/2010/wordprocessingInk" xmlns:wne="http://schemas.microsoft.com/office/word/2006/wordml" xmlns:wps="http://schemas.microsoft.com/office/word/2010/wordprocessingShape" mc:Ignorable="w14 w15 wp14">
+<w:glossaryDocument xmlns:wpc="http://schemas.microsoft.com/office/word/2010/wordprocessingCanvas" xmlns:cx="http://schemas.microsoft.com/office/drawing/2014/chartex" xmlns:cx1="http://schemas.microsoft.com/office/drawing/2015/9/8/chartex" xmlns:cx2="http://schemas.microsoft.com/office/drawing/2015/10/21/chartex" xmlns:cx3="http://schemas.microsoft.com/office/drawing/2016/5/9/chartex" xmlns:cx4="http://schemas.microsoft.com/office/drawing/2016/5/10/chartex" xmlns:cx5="http://schemas.microsoft.com/office/drawing/2016/5/11/chartex" xmlns:cx6="http://schemas.microsoft.com/office/drawing/2016/5/12/chartex" xmlns:cx7="http://schemas.microsoft.com/office/drawing/2016/5/13/chartex" xmlns:cx8="http://schemas.microsoft.com/office/drawing/2016/5/14/chartex" xmlns:mc="http://schemas.openxmlformats.org/markup-compatibility/2006" xmlns:aink="http://schemas.microsoft.com/office/drawing/2016/ink" xmlns:am3d="http://schemas.microsoft.com/office/drawing/2017/model3d" xmlns:o="urn:schemas-microsoft-com:office:office" xmlns:r="http://schemas.openxmlformats.org/officeDocument/2006/relationships" xmlns:m="http://schemas.openxmlformats.org/officeDocument/2006/math" xmlns:v="urn:schemas-microsoft-com:vml" xmlns:wp14="http://schemas.microsoft.com/office/word/2010/wordprocessingDrawing" xmlns:wp="http://schemas.openxmlformats.org/drawingml/2006/wordprocessingDrawing" xmlns:w10="urn:schemas-microsoft-com:office:word" xmlns:w="http://schemas.openxmlformats.org/wordprocessingml/2006/main" xmlns:w14="http://schemas.microsoft.com/office/word/2010/wordml" xmlns:w15="http://schemas.microsoft.com/office/word/2012/wordml" xmlns:w16cid="http://schemas.microsoft.com/office/word/2016/wordml/cid" xmlns:w16se="http://schemas.microsoft.com/office/word/2015/wordml/symex" xmlns:wpg="http://schemas.microsoft.com/office/word/2010/wordprocessingGroup" xmlns:wpi="http://schemas.microsoft.com/office/word/2010/wordprocessingInk" xmlns:wne="http://schemas.microsoft.com/office/word/2006/wordml" xmlns:wps="http://schemas.microsoft.com/office/word/2010/wordprocessingShape" mc:Ignorable="w14 w15 w16se w16cid wp14">
   <w:docParts>
     <w:docPart>
       <w:docPartPr>
@@ -33895,7 +34449,7 @@
 </file>
 
 <file path=word/glossary/fontTable.xml><?xml version="1.0" encoding="utf-8"?>
-<w:fonts xmlns:mc="http://schemas.openxmlformats.org/markup-compatibility/2006" xmlns:r="http://schemas.openxmlformats.org/officeDocument/2006/relationships" xmlns:w="http://schemas.openxmlformats.org/wordprocessingml/2006/main" xmlns:w14="http://schemas.microsoft.com/office/word/2010/wordml" xmlns:w15="http://schemas.microsoft.com/office/word/2012/wordml" mc:Ignorable="w14 w15">
+<w:fonts xmlns:mc="http://schemas.openxmlformats.org/markup-compatibility/2006" xmlns:r="http://schemas.openxmlformats.org/officeDocument/2006/relationships" xmlns:w="http://schemas.openxmlformats.org/wordprocessingml/2006/main" xmlns:w14="http://schemas.microsoft.com/office/word/2010/wordml" xmlns:w15="http://schemas.microsoft.com/office/word/2012/wordml" xmlns:w16cid="http://schemas.microsoft.com/office/word/2016/wordml/cid" xmlns:w16se="http://schemas.microsoft.com/office/word/2015/wordml/symex" mc:Ignorable="w14 w15 w16se w16cid">
   <w:font w:name="Symbol">
     <w:panose1 w:val="05050102010706020507"/>
     <w:charset w:val="02"/>
@@ -33929,7 +34483,7 @@
     <w:charset w:val="A2"/>
     <w:family w:val="swiss"/>
     <w:pitch w:val="variable"/>
-    <w:sig w:usb0="E0002AFF" w:usb1="C000247B" w:usb2="00000009" w:usb3="00000000" w:csb0="000001FF" w:csb1="00000000"/>
+    <w:sig w:usb0="E0002EFF" w:usb1="C000247B" w:usb2="00000009" w:usb3="00000000" w:csb0="000001FF" w:csb1="00000000"/>
   </w:font>
   <w:font w:name="Rockwell">
     <w:panose1 w:val="02060603020205020403"/>
@@ -33939,7 +34493,7 @@
     <w:sig w:usb0="00000007" w:usb1="00000000" w:usb2="00000000" w:usb3="00000000" w:csb0="00000003" w:csb1="00000000"/>
   </w:font>
   <w:font w:name="Segoe UI">
-    <w:panose1 w:val="020B0502040204020203"/>
+    <w:panose1 w:val="00000000000000000000"/>
     <w:charset w:val="00"/>
     <w:family w:val="swiss"/>
     <w:notTrueType/>
@@ -33964,7 +34518,7 @@
 </file>
 
 <file path=word/glossary/settings.xml><?xml version="1.0" encoding="utf-8"?>
-<w:settings xmlns:mc="http://schemas.openxmlformats.org/markup-compatibility/2006" xmlns:o="urn:schemas-microsoft-com:office:office" xmlns:r="http://schemas.openxmlformats.org/officeDocument/2006/relationships" xmlns:m="http://schemas.openxmlformats.org/officeDocument/2006/math" xmlns:v="urn:schemas-microsoft-com:vml" xmlns:w10="urn:schemas-microsoft-com:office:word" xmlns:w="http://schemas.openxmlformats.org/wordprocessingml/2006/main" xmlns:w14="http://schemas.microsoft.com/office/word/2010/wordml" xmlns:w15="http://schemas.microsoft.com/office/word/2012/wordml" xmlns:sl="http://schemas.openxmlformats.org/schemaLibrary/2006/main" mc:Ignorable="w14 w15">
+<w:settings xmlns:mc="http://schemas.openxmlformats.org/markup-compatibility/2006" xmlns:o="urn:schemas-microsoft-com:office:office" xmlns:r="http://schemas.openxmlformats.org/officeDocument/2006/relationships" xmlns:m="http://schemas.openxmlformats.org/officeDocument/2006/math" xmlns:v="urn:schemas-microsoft-com:vml" xmlns:w10="urn:schemas-microsoft-com:office:word" xmlns:w="http://schemas.openxmlformats.org/wordprocessingml/2006/main" xmlns:w14="http://schemas.microsoft.com/office/word/2010/wordml" xmlns:w15="http://schemas.microsoft.com/office/word/2012/wordml" xmlns:w16cid="http://schemas.microsoft.com/office/word/2016/wordml/cid" xmlns:w16se="http://schemas.microsoft.com/office/word/2015/wordml/symex" xmlns:sl="http://schemas.openxmlformats.org/schemaLibrary/2006/main" mc:Ignorable="w14 w15 w16se w16cid">
   <w:view w:val="normal"/>
   <w:defaultTabStop w:val="720"/>
   <w:characterSpacingControl w:val="doNotCompress"/>
@@ -33975,6 +34529,7 @@
     <w:compatSetting w:name="enableOpenTypeFeatures" w:uri="http://schemas.microsoft.com/office/word" w:val="1"/>
     <w:compatSetting w:name="doNotFlipMirrorIndents" w:uri="http://schemas.microsoft.com/office/word" w:val="1"/>
     <w:compatSetting w:name="differentiateMultirowTableHeaders" w:uri="http://schemas.microsoft.com/office/word" w:val="1"/>
+    <w:compatSetting w:name="useWord2013TrackBottomHyphenation" w:uri="http://schemas.microsoft.com/office/word" w:val="1"/>
   </w:compat>
   <w:rsids>
     <w:rsidRoot w:val="002E53D2"/>
@@ -33984,6 +34539,7 @@
     <w:rsid w:val="002E53D2"/>
     <w:rsid w:val="00312289"/>
     <w:rsid w:val="004C066B"/>
+    <w:rsid w:val="00536CBA"/>
     <w:rsid w:val="00613E21"/>
     <w:rsid w:val="00620710"/>
     <w:rsid w:val="00742F6D"/>
@@ -34010,14 +34566,14 @@
   </m:mathPr>
   <w:themeFontLang w:val="en-US"/>
   <w:clrSchemeMapping w:bg1="light1" w:t1="dark1" w:bg2="light2" w:t2="dark2" w:accent1="accent1" w:accent2="accent2" w:accent3="accent3" w:accent4="accent4" w:accent5="accent5" w:accent6="accent6" w:hyperlink="hyperlink" w:followedHyperlink="followedHyperlink"/>
-  <w:decimalSymbol w:val=","/>
-  <w:listSeparator w:val=";"/>
+  <w:decimalSymbol w:val="."/>
+  <w:listSeparator w:val=","/>
   <w15:chartTrackingRefBased/>
 </w:settings>
 </file>
 
 <file path=word/glossary/styles.xml><?xml version="1.0" encoding="utf-8"?>
-<w:styles xmlns:mc="http://schemas.openxmlformats.org/markup-compatibility/2006" xmlns:r="http://schemas.openxmlformats.org/officeDocument/2006/relationships" xmlns:w="http://schemas.openxmlformats.org/wordprocessingml/2006/main" xmlns:w14="http://schemas.microsoft.com/office/word/2010/wordml" xmlns:w15="http://schemas.microsoft.com/office/word/2012/wordml" mc:Ignorable="w14 w15">
+<w:styles xmlns:mc="http://schemas.openxmlformats.org/markup-compatibility/2006" xmlns:r="http://schemas.openxmlformats.org/officeDocument/2006/relationships" xmlns:w="http://schemas.openxmlformats.org/wordprocessingml/2006/main" xmlns:w14="http://schemas.microsoft.com/office/word/2010/wordml" xmlns:w15="http://schemas.microsoft.com/office/word/2012/wordml" xmlns:w16cid="http://schemas.microsoft.com/office/word/2016/wordml/cid" xmlns:w16se="http://schemas.microsoft.com/office/word/2015/wordml/symex" mc:Ignorable="w14 w15 w16se w16cid">
   <w:docDefaults>
     <w:rPrDefault>
       <w:rPr>
@@ -34033,7 +34589,7 @@
       </w:pPr>
     </w:pPrDefault>
   </w:docDefaults>
-  <w:latentStyles w:defLockedState="0" w:defUIPriority="99" w:defSemiHidden="0" w:defUnhideWhenUsed="0" w:defQFormat="0" w:count="371">
+  <w:latentStyles w:defLockedState="0" w:defUIPriority="99" w:defSemiHidden="0" w:defUnhideWhenUsed="0" w:defQFormat="0" w:count="375">
     <w:lsdException w:name="Normal" w:uiPriority="0" w:qFormat="1"/>
     <w:lsdException w:name="heading 1" w:uiPriority="9" w:qFormat="1"/>
     <w:lsdException w:name="heading 2" w:semiHidden="1" w:uiPriority="9" w:unhideWhenUsed="1" w:qFormat="1"/>
@@ -34139,7 +34695,6 @@
     <w:lsdException w:name="HTML Sample" w:semiHidden="1" w:unhideWhenUsed="1"/>
     <w:lsdException w:name="HTML Typewriter" w:semiHidden="1" w:unhideWhenUsed="1"/>
     <w:lsdException w:name="HTML Variable" w:semiHidden="1" w:unhideWhenUsed="1"/>
-    <w:lsdException w:name="Normal Table" w:semiHidden="1" w:unhideWhenUsed="1"/>
     <w:lsdException w:name="annotation subject" w:semiHidden="1" w:unhideWhenUsed="1"/>
     <w:lsdException w:name="No List" w:semiHidden="1" w:unhideWhenUsed="1"/>
     <w:lsdException w:name="Outline List 1" w:semiHidden="1" w:unhideWhenUsed="1"/>
@@ -34183,10 +34738,8 @@
     <w:lsdException w:name="Table Elegant" w:semiHidden="1" w:unhideWhenUsed="1"/>
     <w:lsdException w:name="Table Professional" w:semiHidden="1" w:unhideWhenUsed="1"/>
     <w:lsdException w:name="Table Subtle 1" w:semiHidden="1" w:unhideWhenUsed="1"/>
-    <w:lsdException w:name="Table Subtle 2" w:semiHidden="1" w:unhideWhenUsed="1"/>
     <w:lsdException w:name="Table Web 1" w:semiHidden="1" w:unhideWhenUsed="1"/>
     <w:lsdException w:name="Table Web 2" w:semiHidden="1" w:unhideWhenUsed="1"/>
-    <w:lsdException w:name="Table Web 3" w:semiHidden="1" w:unhideWhenUsed="1"/>
     <w:lsdException w:name="Balloon Text" w:semiHidden="1" w:unhideWhenUsed="1"/>
     <w:lsdException w:name="Table Grid" w:uiPriority="39"/>
     <w:lsdException w:name="Table Theme" w:semiHidden="1" w:unhideWhenUsed="1"/>
@@ -34405,6 +34958,10 @@
     <w:lsdException w:name="List Table 5 Dark Accent 6" w:uiPriority="50"/>
     <w:lsdException w:name="List Table 6 Colorful Accent 6" w:uiPriority="51"/>
     <w:lsdException w:name="List Table 7 Colorful Accent 6" w:uiPriority="52"/>
+    <w:lsdException w:name="Mention" w:semiHidden="1" w:unhideWhenUsed="1"/>
+    <w:lsdException w:name="Smart Hyperlink" w:semiHidden="1" w:unhideWhenUsed="1"/>
+    <w:lsdException w:name="Hashtag" w:semiHidden="1" w:unhideWhenUsed="1"/>
+    <w:lsdException w:name="Unresolved Mention" w:semiHidden="1" w:unhideWhenUsed="1"/>
   </w:latentStyles>
   <w:style w:type="paragraph" w:default="1" w:styleId="Normal">
     <w:name w:val="Normal"/>
@@ -34915,7 +35472,7 @@
 </file>
 
 <file path=word/glossary/webSettings.xml><?xml version="1.0" encoding="utf-8"?>
-<w:webSettings xmlns:mc="http://schemas.openxmlformats.org/markup-compatibility/2006" xmlns:r="http://schemas.openxmlformats.org/officeDocument/2006/relationships" xmlns:w="http://schemas.openxmlformats.org/wordprocessingml/2006/main" xmlns:w14="http://schemas.microsoft.com/office/word/2010/wordml" xmlns:w15="http://schemas.microsoft.com/office/word/2012/wordml" mc:Ignorable="w14 w15">
+<w:webSettings xmlns:mc="http://schemas.openxmlformats.org/markup-compatibility/2006" xmlns:r="http://schemas.openxmlformats.org/officeDocument/2006/relationships" xmlns:w="http://schemas.openxmlformats.org/wordprocessingml/2006/main" xmlns:w14="http://schemas.microsoft.com/office/word/2010/wordml" xmlns:w15="http://schemas.microsoft.com/office/word/2012/wordml" xmlns:w16cid="http://schemas.microsoft.com/office/word/2016/wordml/cid" xmlns:w16se="http://schemas.microsoft.com/office/word/2015/wordml/symex" mc:Ignorable="w14 w15 w16se w16cid">
   <w:optimizeForBrowser/>
   <w:allowPNG/>
 </w:webSettings>
@@ -35146,7 +35703,7 @@
 </file>
 
 <file path=customXml/itemProps2.xml><?xml version="1.0" encoding="utf-8"?>
-<ds:datastoreItem xmlns:ds="http://schemas.openxmlformats.org/officeDocument/2006/customXml" ds:itemID="{03C0B468-F4C4-444A-B16C-27EE2D7F4077}">
+<ds:datastoreItem xmlns:ds="http://schemas.openxmlformats.org/officeDocument/2006/customXml" ds:itemID="{47EB55D6-7B51-41A2-8CAB-E60C05233001}">
   <ds:schemaRefs>
     <ds:schemaRef ds:uri="http://schemas.openxmlformats.org/officeDocument/2006/bibliography"/>
   </ds:schemaRefs>

</xml_diff>

<commit_message>
AAR671 Advanced Computer Architecture eklendi.
</commit_message>
<xml_diff>
--- a/CV Electronics - FatihEmreSimsek.docx
+++ b/CV Electronics - FatihEmreSimsek.docx
@@ -3574,6 +3574,26 @@
         <w:rPr>
           <w:sz w:val="16"/>
         </w:rPr>
+        <w:t>AAR671 Advanced Computer Architecture: Analysis and optimization of BoomV1 architecture (Super scalar)</w:t>
+      </w:r>
+      <w:bookmarkStart w:id="0" w:name="_GoBack"/>
+      <w:bookmarkEnd w:id="0"/>
+    </w:p>
+    <w:p>
+      <w:pPr>
+        <w:pStyle w:val="ListParagraph"/>
+        <w:numPr>
+          <w:ilvl w:val="0"/>
+          <w:numId w:val="23"/>
+        </w:numPr>
+        <w:rPr>
+          <w:sz w:val="16"/>
+        </w:rPr>
+      </w:pPr>
+      <w:r>
+        <w:rPr>
+          <w:sz w:val="16"/>
+        </w:rPr>
         <w:t>ELE510 Advanced Digital Logic Design: Instruction Set Extension for a RISC CPU</w:t>
       </w:r>
     </w:p>
@@ -4621,8 +4641,6 @@
         </w:rPr>
         <w:t>8</w:t>
       </w:r>
-      <w:bookmarkStart w:id="0" w:name="_GoBack"/>
-      <w:bookmarkEnd w:id="0"/>
     </w:p>
     <w:p>
       <w:pPr>
@@ -34539,13 +34557,13 @@
     <w:rsid w:val="002E53D2"/>
     <w:rsid w:val="00312289"/>
     <w:rsid w:val="004C066B"/>
-    <w:rsid w:val="00536CBA"/>
     <w:rsid w:val="00613E21"/>
     <w:rsid w:val="00620710"/>
     <w:rsid w:val="00742F6D"/>
     <w:rsid w:val="007E2F84"/>
     <w:rsid w:val="00872C12"/>
     <w:rsid w:val="008E41B3"/>
+    <w:rsid w:val="0095689F"/>
     <w:rsid w:val="00A84032"/>
     <w:rsid w:val="00B30C70"/>
     <w:rsid w:val="00C271A8"/>
@@ -35703,7 +35721,7 @@
 </file>
 
 <file path=customXml/itemProps2.xml><?xml version="1.0" encoding="utf-8"?>
-<ds:datastoreItem xmlns:ds="http://schemas.openxmlformats.org/officeDocument/2006/customXml" ds:itemID="{47EB55D6-7B51-41A2-8CAB-E60C05233001}">
+<ds:datastoreItem xmlns:ds="http://schemas.openxmlformats.org/officeDocument/2006/customXml" ds:itemID="{14925B5C-5869-4D9A-98AB-6F6B0354F7E9}">
   <ds:schemaRefs>
     <ds:schemaRef ds:uri="http://schemas.openxmlformats.org/officeDocument/2006/bibliography"/>
   </ds:schemaRefs>

</xml_diff>